<commit_message>
képek beillesztése a tervrajzokba + profil képek
</commit_message>
<xml_diff>
--- a/Projekt_dokumentacio.docx
+++ b/Projekt_dokumentacio.docx
@@ -3253,6 +3253,448 @@
           <w:lang w:eastAsia="hu-HU"/>
         </w:rPr>
       </w:pPr>
+      <w:r>
+        <w:rPr>
+          <w:noProof/>
+          <w:lang w:eastAsia="hu-HU"/>
+        </w:rPr>
+        <w:drawing>
+          <wp:anchor distT="0" distB="0" distL="114300" distR="114300" simplePos="0" relativeHeight="251719680" behindDoc="0" locked="0" layoutInCell="1" allowOverlap="1">
+            <wp:simplePos x="0" y="0"/>
+            <wp:positionH relativeFrom="column">
+              <wp:posOffset>4716145</wp:posOffset>
+            </wp:positionH>
+            <wp:positionV relativeFrom="paragraph">
+              <wp:posOffset>360680</wp:posOffset>
+            </wp:positionV>
+            <wp:extent cx="987425" cy="1316566"/>
+            <wp:effectExtent l="0" t="0" r="3175" b="0"/>
+            <wp:wrapNone/>
+            <wp:docPr id="23" name="Kép 23"/>
+            <wp:cNvGraphicFramePr>
+              <a:graphicFrameLocks xmlns:a="http://schemas.openxmlformats.org/drawingml/2006/main" noChangeAspect="1"/>
+            </wp:cNvGraphicFramePr>
+            <a:graphic xmlns:a="http://schemas.openxmlformats.org/drawingml/2006/main">
+              <a:graphicData uri="http://schemas.openxmlformats.org/drawingml/2006/picture">
+                <pic:pic xmlns:pic="http://schemas.openxmlformats.org/drawingml/2006/picture">
+                  <pic:nvPicPr>
+                    <pic:cNvPr id="23" name="481577829_1185022436351818_7587245155149475413_n.jpg"/>
+                    <pic:cNvPicPr/>
+                  </pic:nvPicPr>
+                  <pic:blipFill>
+                    <a:blip r:embed="rId10" cstate="print">
+                      <a:extLst>
+                        <a:ext uri="{28A0092B-C50C-407E-A947-70E740481C1C}">
+                          <a14:useLocalDpi xmlns:a14="http://schemas.microsoft.com/office/drawing/2010/main" val="0"/>
+                        </a:ext>
+                      </a:extLst>
+                    </a:blip>
+                    <a:stretch>
+                      <a:fillRect/>
+                    </a:stretch>
+                  </pic:blipFill>
+                  <pic:spPr>
+                    <a:xfrm>
+                      <a:off x="0" y="0"/>
+                      <a:ext cx="987425" cy="1316566"/>
+                    </a:xfrm>
+                    <a:prstGeom prst="rect">
+                      <a:avLst/>
+                    </a:prstGeom>
+                  </pic:spPr>
+                </pic:pic>
+              </a:graphicData>
+            </a:graphic>
+            <wp14:sizeRelH relativeFrom="page">
+              <wp14:pctWidth>0</wp14:pctWidth>
+            </wp14:sizeRelH>
+            <wp14:sizeRelV relativeFrom="page">
+              <wp14:pctHeight>0</wp14:pctHeight>
+            </wp14:sizeRelV>
+          </wp:anchor>
+        </w:drawing>
+      </w:r>
+      <w:r>
+        <w:rPr>
+          <w:rFonts w:ascii="Times New Roman" w:hAnsi="Times New Roman" w:cs="Times New Roman"/>
+          <w:b/>
+          <w:noProof/>
+          <w:sz w:val="32"/>
+          <w:szCs w:val="40"/>
+          <w:lang w:eastAsia="hu-HU"/>
+        </w:rPr>
+        <w:drawing>
+          <wp:anchor distT="0" distB="0" distL="114300" distR="114300" simplePos="0" relativeHeight="251718656" behindDoc="0" locked="0" layoutInCell="1" allowOverlap="1">
+            <wp:simplePos x="0" y="0"/>
+            <wp:positionH relativeFrom="column">
+              <wp:posOffset>7787005</wp:posOffset>
+            </wp:positionH>
+            <wp:positionV relativeFrom="paragraph">
+              <wp:posOffset>340995</wp:posOffset>
+            </wp:positionV>
+            <wp:extent cx="907415" cy="1358140"/>
+            <wp:effectExtent l="0" t="0" r="6985" b="0"/>
+            <wp:wrapNone/>
+            <wp:docPr id="22" name="Kép 22"/>
+            <wp:cNvGraphicFramePr>
+              <a:graphicFrameLocks xmlns:a="http://schemas.openxmlformats.org/drawingml/2006/main" noChangeAspect="1"/>
+            </wp:cNvGraphicFramePr>
+            <a:graphic xmlns:a="http://schemas.openxmlformats.org/drawingml/2006/main">
+              <a:graphicData uri="http://schemas.openxmlformats.org/drawingml/2006/picture">
+                <pic:pic xmlns:pic="http://schemas.openxmlformats.org/drawingml/2006/picture">
+                  <pic:nvPicPr>
+                    <pic:cNvPr id="22" name="481622641_1653857705334631_1324351992026250342_n.jpg"/>
+                    <pic:cNvPicPr/>
+                  </pic:nvPicPr>
+                  <pic:blipFill>
+                    <a:blip r:embed="rId11" cstate="print">
+                      <a:extLst>
+                        <a:ext uri="{BEBA8EAE-BF5A-486C-A8C5-ECC9F3942E4B}">
+                          <a14:imgProps xmlns:a14="http://schemas.microsoft.com/office/drawing/2010/main">
+                            <a14:imgLayer r:embed="rId12">
+                              <a14:imgEffect>
+                                <a14:saturation sat="59000"/>
+                              </a14:imgEffect>
+                            </a14:imgLayer>
+                          </a14:imgProps>
+                        </a:ext>
+                        <a:ext uri="{28A0092B-C50C-407E-A947-70E740481C1C}">
+                          <a14:useLocalDpi xmlns:a14="http://schemas.microsoft.com/office/drawing/2010/main" val="0"/>
+                        </a:ext>
+                      </a:extLst>
+                    </a:blip>
+                    <a:stretch>
+                      <a:fillRect/>
+                    </a:stretch>
+                  </pic:blipFill>
+                  <pic:spPr>
+                    <a:xfrm>
+                      <a:off x="0" y="0"/>
+                      <a:ext cx="907415" cy="1358140"/>
+                    </a:xfrm>
+                    <a:prstGeom prst="rect">
+                      <a:avLst/>
+                    </a:prstGeom>
+                  </pic:spPr>
+                </pic:pic>
+              </a:graphicData>
+            </a:graphic>
+            <wp14:sizeRelH relativeFrom="page">
+              <wp14:pctWidth>0</wp14:pctWidth>
+            </wp14:sizeRelH>
+            <wp14:sizeRelV relativeFrom="page">
+              <wp14:pctHeight>0</wp14:pctHeight>
+            </wp14:sizeRelV>
+          </wp:anchor>
+        </w:drawing>
+      </w:r>
+      <w:r>
+        <w:rPr>
+          <w:noProof/>
+          <w:lang w:eastAsia="hu-HU"/>
+        </w:rPr>
+        <w:drawing>
+          <wp:anchor distT="0" distB="0" distL="114300" distR="114300" simplePos="0" relativeHeight="251712512" behindDoc="0" locked="0" layoutInCell="1" allowOverlap="1">
+            <wp:simplePos x="0" y="0"/>
+            <wp:positionH relativeFrom="column">
+              <wp:posOffset>1664970</wp:posOffset>
+            </wp:positionH>
+            <wp:positionV relativeFrom="paragraph">
+              <wp:posOffset>337185</wp:posOffset>
+            </wp:positionV>
+            <wp:extent cx="909816" cy="1355090"/>
+            <wp:effectExtent l="0" t="0" r="5080" b="0"/>
+            <wp:wrapNone/>
+            <wp:docPr id="1" name="Kép 1"/>
+            <wp:cNvGraphicFramePr>
+              <a:graphicFrameLocks xmlns:a="http://schemas.openxmlformats.org/drawingml/2006/main" noChangeAspect="1"/>
+            </wp:cNvGraphicFramePr>
+            <a:graphic xmlns:a="http://schemas.openxmlformats.org/drawingml/2006/main">
+              <a:graphicData uri="http://schemas.openxmlformats.org/drawingml/2006/picture">
+                <pic:pic xmlns:pic="http://schemas.openxmlformats.org/drawingml/2006/picture">
+                  <pic:nvPicPr>
+                    <pic:cNvPr id="1" name="482703857_1164168185417679_5604074362515317493_n.jpg"/>
+                    <pic:cNvPicPr/>
+                  </pic:nvPicPr>
+                  <pic:blipFill>
+                    <a:blip r:embed="rId13" cstate="print">
+                      <a:extLst>
+                        <a:ext uri="{28A0092B-C50C-407E-A947-70E740481C1C}">
+                          <a14:useLocalDpi xmlns:a14="http://schemas.microsoft.com/office/drawing/2010/main" val="0"/>
+                        </a:ext>
+                      </a:extLst>
+                    </a:blip>
+                    <a:stretch>
+                      <a:fillRect/>
+                    </a:stretch>
+                  </pic:blipFill>
+                  <pic:spPr>
+                    <a:xfrm>
+                      <a:off x="0" y="0"/>
+                      <a:ext cx="909816" cy="1355090"/>
+                    </a:xfrm>
+                    <a:prstGeom prst="rect">
+                      <a:avLst/>
+                    </a:prstGeom>
+                  </pic:spPr>
+                </pic:pic>
+              </a:graphicData>
+            </a:graphic>
+            <wp14:sizeRelH relativeFrom="page">
+              <wp14:pctWidth>0</wp14:pctWidth>
+            </wp14:sizeRelH>
+            <wp14:sizeRelV relativeFrom="page">
+              <wp14:pctHeight>0</wp14:pctHeight>
+            </wp14:sizeRelV>
+          </wp:anchor>
+        </w:drawing>
+      </w:r>
+      <w:r>
+        <w:rPr>
+          <w:rFonts w:ascii="Times New Roman" w:eastAsia="Times New Roman" w:hAnsi="Times New Roman" w:cs="Times New Roman"/>
+          <w:noProof/>
+          <w:sz w:val="28"/>
+          <w:szCs w:val="24"/>
+          <w:lang w:eastAsia="hu-HU"/>
+        </w:rPr>
+        <mc:AlternateContent>
+          <mc:Choice Requires="wps">
+            <w:drawing>
+              <wp:anchor distT="0" distB="0" distL="114300" distR="114300" simplePos="0" relativeHeight="251717632" behindDoc="0" locked="0" layoutInCell="1" allowOverlap="1" wp14:anchorId="52EE0135" wp14:editId="0FB11E48">
+                <wp:simplePos x="0" y="0"/>
+                <wp:positionH relativeFrom="column">
+                  <wp:posOffset>7726045</wp:posOffset>
+                </wp:positionH>
+                <wp:positionV relativeFrom="paragraph">
+                  <wp:posOffset>306705</wp:posOffset>
+                </wp:positionV>
+                <wp:extent cx="1028700" cy="1370330"/>
+                <wp:effectExtent l="0" t="0" r="0" b="1270"/>
+                <wp:wrapNone/>
+                <wp:docPr id="14" name="Téglalap 14"/>
+                <wp:cNvGraphicFramePr/>
+                <a:graphic xmlns:a="http://schemas.openxmlformats.org/drawingml/2006/main">
+                  <a:graphicData uri="http://schemas.microsoft.com/office/word/2010/wordprocessingShape">
+                    <wps:wsp>
+                      <wps:cNvSpPr/>
+                      <wps:spPr>
+                        <a:xfrm>
+                          <a:off x="0" y="0"/>
+                          <a:ext cx="1028700" cy="1370330"/>
+                        </a:xfrm>
+                        <a:prstGeom prst="rect">
+                          <a:avLst/>
+                        </a:prstGeom>
+                        <a:solidFill>
+                          <a:schemeClr val="bg1"/>
+                        </a:solidFill>
+                        <a:ln>
+                          <a:noFill/>
+                        </a:ln>
+                      </wps:spPr>
+                      <wps:style>
+                        <a:lnRef idx="2">
+                          <a:schemeClr val="accent1">
+                            <a:shade val="50000"/>
+                          </a:schemeClr>
+                        </a:lnRef>
+                        <a:fillRef idx="1">
+                          <a:schemeClr val="accent1"/>
+                        </a:fillRef>
+                        <a:effectRef idx="0">
+                          <a:schemeClr val="accent1"/>
+                        </a:effectRef>
+                        <a:fontRef idx="minor">
+                          <a:schemeClr val="lt1"/>
+                        </a:fontRef>
+                      </wps:style>
+                      <wps:bodyPr rot="0" spcFirstLastPara="0" vertOverflow="overflow" horzOverflow="overflow" vert="horz" wrap="square" lIns="91440" tIns="45720" rIns="91440" bIns="45720" numCol="1" spcCol="0" rtlCol="0" fromWordArt="0" anchor="ctr" anchorCtr="0" forceAA="0" compatLnSpc="1">
+                        <a:prstTxWarp prst="textNoShape">
+                          <a:avLst/>
+                        </a:prstTxWarp>
+                        <a:noAutofit/>
+                      </wps:bodyPr>
+                    </wps:wsp>
+                  </a:graphicData>
+                </a:graphic>
+                <wp14:sizeRelH relativeFrom="margin">
+                  <wp14:pctWidth>0</wp14:pctWidth>
+                </wp14:sizeRelH>
+                <wp14:sizeRelV relativeFrom="margin">
+                  <wp14:pctHeight>0</wp14:pctHeight>
+                </wp14:sizeRelV>
+              </wp:anchor>
+            </w:drawing>
+          </mc:Choice>
+          <mc:Fallback>
+            <w:pict>
+              <v:rect w14:anchorId="525D4D8A" id="Téglalap 14" o:spid="_x0000_s1026" style="position:absolute;margin-left:608.35pt;margin-top:24.15pt;width:81pt;height:107.9pt;z-index:251717632;visibility:visible;mso-wrap-style:square;mso-width-percent:0;mso-height-percent:0;mso-wrap-distance-left:9pt;mso-wrap-distance-top:0;mso-wrap-distance-right:9pt;mso-wrap-distance-bottom:0;mso-position-horizontal:absolute;mso-position-horizontal-relative:text;mso-position-vertical:absolute;mso-position-vertical-relative:text;mso-width-percent:0;mso-height-percent:0;mso-width-relative:margin;mso-height-relative:margin;v-text-anchor:middle" o:gfxdata="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" fillcolor="white [3212]" stroked="f" strokeweight="1pt"/>
+            </w:pict>
+          </mc:Fallback>
+        </mc:AlternateContent>
+      </w:r>
+      <w:r>
+        <w:rPr>
+          <w:rFonts w:ascii="Times New Roman" w:eastAsia="Times New Roman" w:hAnsi="Times New Roman" w:cs="Times New Roman"/>
+          <w:noProof/>
+          <w:sz w:val="28"/>
+          <w:szCs w:val="24"/>
+          <w:lang w:eastAsia="hu-HU"/>
+        </w:rPr>
+        <mc:AlternateContent>
+          <mc:Choice Requires="wps">
+            <w:drawing>
+              <wp:anchor distT="0" distB="0" distL="114300" distR="114300" simplePos="0" relativeHeight="251715584" behindDoc="0" locked="0" layoutInCell="1" allowOverlap="1" wp14:anchorId="52EE0135" wp14:editId="0FB11E48">
+                <wp:simplePos x="0" y="0"/>
+                <wp:positionH relativeFrom="column">
+                  <wp:posOffset>4632325</wp:posOffset>
+                </wp:positionH>
+                <wp:positionV relativeFrom="paragraph">
+                  <wp:posOffset>360045</wp:posOffset>
+                </wp:positionV>
+                <wp:extent cx="1028700" cy="1286510"/>
+                <wp:effectExtent l="0" t="0" r="0" b="8890"/>
+                <wp:wrapNone/>
+                <wp:docPr id="13" name="Téglalap 13"/>
+                <wp:cNvGraphicFramePr/>
+                <a:graphic xmlns:a="http://schemas.openxmlformats.org/drawingml/2006/main">
+                  <a:graphicData uri="http://schemas.microsoft.com/office/word/2010/wordprocessingShape">
+                    <wps:wsp>
+                      <wps:cNvSpPr/>
+                      <wps:spPr>
+                        <a:xfrm>
+                          <a:off x="0" y="0"/>
+                          <a:ext cx="1028700" cy="1286510"/>
+                        </a:xfrm>
+                        <a:prstGeom prst="rect">
+                          <a:avLst/>
+                        </a:prstGeom>
+                        <a:solidFill>
+                          <a:schemeClr val="bg1"/>
+                        </a:solidFill>
+                        <a:ln>
+                          <a:noFill/>
+                        </a:ln>
+                      </wps:spPr>
+                      <wps:style>
+                        <a:lnRef idx="2">
+                          <a:schemeClr val="accent1">
+                            <a:shade val="50000"/>
+                          </a:schemeClr>
+                        </a:lnRef>
+                        <a:fillRef idx="1">
+                          <a:schemeClr val="accent1"/>
+                        </a:fillRef>
+                        <a:effectRef idx="0">
+                          <a:schemeClr val="accent1"/>
+                        </a:effectRef>
+                        <a:fontRef idx="minor">
+                          <a:schemeClr val="lt1"/>
+                        </a:fontRef>
+                      </wps:style>
+                      <wps:bodyPr rot="0" spcFirstLastPara="0" vertOverflow="overflow" horzOverflow="overflow" vert="horz" wrap="square" lIns="91440" tIns="45720" rIns="91440" bIns="45720" numCol="1" spcCol="0" rtlCol="0" fromWordArt="0" anchor="ctr" anchorCtr="0" forceAA="0" compatLnSpc="1">
+                        <a:prstTxWarp prst="textNoShape">
+                          <a:avLst/>
+                        </a:prstTxWarp>
+                        <a:noAutofit/>
+                      </wps:bodyPr>
+                    </wps:wsp>
+                  </a:graphicData>
+                </a:graphic>
+                <wp14:sizeRelH relativeFrom="margin">
+                  <wp14:pctWidth>0</wp14:pctWidth>
+                </wp14:sizeRelH>
+              </wp:anchor>
+            </w:drawing>
+          </mc:Choice>
+          <mc:Fallback>
+            <w:pict>
+              <v:rect w14:anchorId="2B05C86F" id="Téglalap 13" o:spid="_x0000_s1026" style="position:absolute;margin-left:364.75pt;margin-top:28.35pt;width:81pt;height:101.3pt;z-index:251715584;visibility:visible;mso-wrap-style:square;mso-width-percent:0;mso-wrap-distance-left:9pt;mso-wrap-distance-top:0;mso-wrap-distance-right:9pt;mso-wrap-distance-bottom:0;mso-position-horizontal:absolute;mso-position-horizontal-relative:text;mso-position-vertical:absolute;mso-position-vertical-relative:text;mso-width-percent:0;mso-width-relative:margin;v-text-anchor:middle" o:gfxdata="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" fillcolor="white [3212]" stroked="f" strokeweight="1pt"/>
+            </w:pict>
+          </mc:Fallback>
+        </mc:AlternateContent>
+      </w:r>
+      <w:r>
+        <w:rPr>
+          <w:rFonts w:ascii="Times New Roman" w:eastAsia="Times New Roman" w:hAnsi="Times New Roman" w:cs="Times New Roman"/>
+          <w:noProof/>
+          <w:sz w:val="28"/>
+          <w:szCs w:val="24"/>
+          <w:lang w:eastAsia="hu-HU"/>
+        </w:rPr>
+        <mc:AlternateContent>
+          <mc:Choice Requires="wps">
+            <w:drawing>
+              <wp:anchor distT="0" distB="0" distL="114300" distR="114300" simplePos="0" relativeHeight="251651065" behindDoc="0" locked="0" layoutInCell="1" allowOverlap="1">
+                <wp:simplePos x="0" y="0"/>
+                <wp:positionH relativeFrom="column">
+                  <wp:posOffset>1546225</wp:posOffset>
+                </wp:positionH>
+                <wp:positionV relativeFrom="paragraph">
+                  <wp:posOffset>337185</wp:posOffset>
+                </wp:positionV>
+                <wp:extent cx="1028700" cy="1286510"/>
+                <wp:effectExtent l="0" t="0" r="0" b="8890"/>
+                <wp:wrapNone/>
+                <wp:docPr id="9" name="Téglalap 9"/>
+                <wp:cNvGraphicFramePr/>
+                <a:graphic xmlns:a="http://schemas.openxmlformats.org/drawingml/2006/main">
+                  <a:graphicData uri="http://schemas.microsoft.com/office/word/2010/wordprocessingShape">
+                    <wps:wsp>
+                      <wps:cNvSpPr/>
+                      <wps:spPr>
+                        <a:xfrm>
+                          <a:off x="0" y="0"/>
+                          <a:ext cx="1028700" cy="1286510"/>
+                        </a:xfrm>
+                        <a:prstGeom prst="rect">
+                          <a:avLst/>
+                        </a:prstGeom>
+                        <a:solidFill>
+                          <a:schemeClr val="bg1"/>
+                        </a:solidFill>
+                        <a:ln>
+                          <a:noFill/>
+                        </a:ln>
+                      </wps:spPr>
+                      <wps:style>
+                        <a:lnRef idx="2">
+                          <a:schemeClr val="accent1">
+                            <a:shade val="50000"/>
+                          </a:schemeClr>
+                        </a:lnRef>
+                        <a:fillRef idx="1">
+                          <a:schemeClr val="accent1"/>
+                        </a:fillRef>
+                        <a:effectRef idx="0">
+                          <a:schemeClr val="accent1"/>
+                        </a:effectRef>
+                        <a:fontRef idx="minor">
+                          <a:schemeClr val="lt1"/>
+                        </a:fontRef>
+                      </wps:style>
+                      <wps:bodyPr rot="0" spcFirstLastPara="0" vertOverflow="overflow" horzOverflow="overflow" vert="horz" wrap="square" lIns="91440" tIns="45720" rIns="91440" bIns="45720" numCol="1" spcCol="0" rtlCol="0" fromWordArt="0" anchor="ctr" anchorCtr="0" forceAA="0" compatLnSpc="1">
+                        <a:prstTxWarp prst="textNoShape">
+                          <a:avLst/>
+                        </a:prstTxWarp>
+                        <a:noAutofit/>
+                      </wps:bodyPr>
+                    </wps:wsp>
+                  </a:graphicData>
+                </a:graphic>
+                <wp14:sizeRelH relativeFrom="margin">
+                  <wp14:pctWidth>0</wp14:pctWidth>
+                </wp14:sizeRelH>
+              </wp:anchor>
+            </w:drawing>
+          </mc:Choice>
+          <mc:Fallback>
+            <w:pict>
+              <v:rect w14:anchorId="0F429C7C" id="Téglalap 9" o:spid="_x0000_s1026" style="position:absolute;margin-left:121.75pt;margin-top:26.55pt;width:81pt;height:101.3pt;z-index:251651065;visibility:visible;mso-wrap-style:square;mso-width-percent:0;mso-wrap-distance-left:9pt;mso-wrap-distance-top:0;mso-wrap-distance-right:9pt;mso-wrap-distance-bottom:0;mso-position-horizontal:absolute;mso-position-horizontal-relative:text;mso-position-vertical:absolute;mso-position-vertical-relative:text;mso-width-percent:0;mso-width-relative:margin;v-text-anchor:middle" o:gfxdata="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" fillcolor="white [3212]" stroked="f" strokeweight="1pt"/>
+            </w:pict>
+          </mc:Fallback>
+        </mc:AlternateContent>
+      </w:r>
       <w:r>
         <w:rPr>
           <w:rFonts w:ascii="Times New Roman" w:eastAsia="Times New Roman" w:hAnsi="Times New Roman" w:cs="Times New Roman"/>
@@ -4322,41 +4764,24 @@
       </w:pPr>
       <w:r>
         <w:rPr>
-          <w:rFonts w:ascii="Times New Roman" w:hAnsi="Times New Roman" w:cs="Times New Roman"/>
-          <w:b/>
-          <w:sz w:val="32"/>
-          <w:szCs w:val="40"/>
-        </w:rPr>
-        <w:t>Bank:</w:t>
-      </w:r>
-    </w:p>
-    <w:p>
-      <w:pPr>
-        <w:tabs>
-          <w:tab w:val="left" w:pos="1320"/>
-        </w:tabs>
-        <w:jc w:val="center"/>
-        <w:rPr>
-          <w:rFonts w:ascii="Times New Roman" w:hAnsi="Times New Roman" w:cs="Times New Roman"/>
-          <w:b/>
-          <w:sz w:val="32"/>
-          <w:szCs w:val="40"/>
-        </w:rPr>
-      </w:pPr>
-      <w:r>
-        <w:rPr>
-          <w:rFonts w:ascii="Times New Roman" w:hAnsi="Times New Roman" w:cs="Times New Roman"/>
-          <w:b/>
           <w:noProof/>
-          <w:sz w:val="32"/>
+          <w:sz w:val="28"/>
           <w:szCs w:val="40"/>
           <w:lang w:eastAsia="hu-HU"/>
         </w:rPr>
         <w:drawing>
-          <wp:inline distT="0" distB="0" distL="0" distR="0">
-            <wp:extent cx="6172200" cy="3408528"/>
-            <wp:effectExtent l="0" t="0" r="0" b="1905"/>
-            <wp:docPr id="15" name="Kép 15"/>
+          <wp:anchor distT="0" distB="0" distL="114300" distR="114300" simplePos="0" relativeHeight="251723776" behindDoc="0" locked="0" layoutInCell="1" allowOverlap="1">
+            <wp:simplePos x="0" y="0"/>
+            <wp:positionH relativeFrom="column">
+              <wp:posOffset>159385</wp:posOffset>
+            </wp:positionH>
+            <wp:positionV relativeFrom="paragraph">
+              <wp:posOffset>347345</wp:posOffset>
+            </wp:positionV>
+            <wp:extent cx="8892540" cy="4786630"/>
+            <wp:effectExtent l="0" t="0" r="3810" b="0"/>
+            <wp:wrapNone/>
+            <wp:docPr id="204" name="Kép 204"/>
             <wp:cNvGraphicFramePr>
               <a:graphicFrameLocks xmlns:a="http://schemas.openxmlformats.org/drawingml/2006/main" noChangeAspect="1"/>
             </wp:cNvGraphicFramePr>
@@ -4364,11 +4789,11 @@
               <a:graphicData uri="http://schemas.openxmlformats.org/drawingml/2006/picture">
                 <pic:pic xmlns:pic="http://schemas.openxmlformats.org/drawingml/2006/picture">
                   <pic:nvPicPr>
-                    <pic:cNvPr id="15" name="bank_tervrajz.png"/>
+                    <pic:cNvPr id="1" name=""/>
                     <pic:cNvPicPr/>
                   </pic:nvPicPr>
                   <pic:blipFill>
-                    <a:blip r:embed="rId10">
+                    <a:blip r:embed="rId14">
                       <a:extLst>
                         <a:ext uri="{28A0092B-C50C-407E-A947-70E740481C1C}">
                           <a14:useLocalDpi xmlns:a14="http://schemas.microsoft.com/office/drawing/2010/main" val="0"/>
@@ -4382,7 +4807,7 @@
                   <pic:spPr>
                     <a:xfrm>
                       <a:off x="0" y="0"/>
-                      <a:ext cx="6192971" cy="3419999"/>
+                      <a:ext cx="8892540" cy="4786630"/>
                     </a:xfrm>
                     <a:prstGeom prst="rect">
                       <a:avLst/>
@@ -4391,9 +4816,155 @@
                 </pic:pic>
               </a:graphicData>
             </a:graphic>
-          </wp:inline>
+            <wp14:sizeRelH relativeFrom="page">
+              <wp14:pctWidth>0</wp14:pctWidth>
+            </wp14:sizeRelH>
+            <wp14:sizeRelV relativeFrom="page">
+              <wp14:pctHeight>0</wp14:pctHeight>
+            </wp14:sizeRelV>
+          </wp:anchor>
         </w:drawing>
       </w:r>
+      <w:r>
+        <w:rPr>
+          <w:rFonts w:ascii="Times New Roman" w:hAnsi="Times New Roman" w:cs="Times New Roman"/>
+          <w:b/>
+          <w:sz w:val="32"/>
+          <w:szCs w:val="40"/>
+        </w:rPr>
+        <w:t>Bank:</w:t>
+      </w:r>
+    </w:p>
+    <w:p>
+      <w:pPr>
+        <w:tabs>
+          <w:tab w:val="left" w:pos="1320"/>
+        </w:tabs>
+        <w:rPr>
+          <w:rFonts w:ascii="Times New Roman" w:hAnsi="Times New Roman" w:cs="Times New Roman"/>
+          <w:b/>
+          <w:sz w:val="32"/>
+          <w:szCs w:val="40"/>
+        </w:rPr>
+      </w:pPr>
+    </w:p>
+    <w:p>
+      <w:pPr>
+        <w:tabs>
+          <w:tab w:val="left" w:pos="1320"/>
+        </w:tabs>
+        <w:rPr>
+          <w:rFonts w:ascii="Times New Roman" w:hAnsi="Times New Roman" w:cs="Times New Roman"/>
+          <w:b/>
+          <w:sz w:val="32"/>
+          <w:szCs w:val="40"/>
+        </w:rPr>
+      </w:pPr>
+    </w:p>
+    <w:p>
+      <w:pPr>
+        <w:tabs>
+          <w:tab w:val="left" w:pos="1320"/>
+        </w:tabs>
+        <w:rPr>
+          <w:rFonts w:ascii="Times New Roman" w:hAnsi="Times New Roman" w:cs="Times New Roman"/>
+          <w:b/>
+          <w:sz w:val="32"/>
+          <w:szCs w:val="40"/>
+        </w:rPr>
+      </w:pPr>
+    </w:p>
+    <w:p>
+      <w:pPr>
+        <w:tabs>
+          <w:tab w:val="left" w:pos="1320"/>
+        </w:tabs>
+        <w:rPr>
+          <w:rFonts w:ascii="Times New Roman" w:hAnsi="Times New Roman" w:cs="Times New Roman"/>
+          <w:b/>
+          <w:sz w:val="32"/>
+          <w:szCs w:val="40"/>
+        </w:rPr>
+      </w:pPr>
+    </w:p>
+    <w:p>
+      <w:pPr>
+        <w:tabs>
+          <w:tab w:val="left" w:pos="1320"/>
+        </w:tabs>
+        <w:rPr>
+          <w:rFonts w:ascii="Times New Roman" w:hAnsi="Times New Roman" w:cs="Times New Roman"/>
+          <w:b/>
+          <w:sz w:val="32"/>
+          <w:szCs w:val="40"/>
+        </w:rPr>
+      </w:pPr>
+    </w:p>
+    <w:p>
+      <w:pPr>
+        <w:tabs>
+          <w:tab w:val="left" w:pos="1320"/>
+        </w:tabs>
+        <w:rPr>
+          <w:rFonts w:ascii="Times New Roman" w:hAnsi="Times New Roman" w:cs="Times New Roman"/>
+          <w:b/>
+          <w:sz w:val="32"/>
+          <w:szCs w:val="40"/>
+        </w:rPr>
+      </w:pPr>
+    </w:p>
+    <w:p>
+      <w:pPr>
+        <w:tabs>
+          <w:tab w:val="left" w:pos="1320"/>
+        </w:tabs>
+        <w:rPr>
+          <w:rFonts w:ascii="Times New Roman" w:hAnsi="Times New Roman" w:cs="Times New Roman"/>
+          <w:b/>
+          <w:sz w:val="32"/>
+          <w:szCs w:val="40"/>
+        </w:rPr>
+      </w:pPr>
+    </w:p>
+    <w:p>
+      <w:pPr>
+        <w:tabs>
+          <w:tab w:val="left" w:pos="1320"/>
+        </w:tabs>
+        <w:rPr>
+          <w:rFonts w:ascii="Times New Roman" w:hAnsi="Times New Roman" w:cs="Times New Roman"/>
+          <w:b/>
+          <w:sz w:val="32"/>
+          <w:szCs w:val="40"/>
+        </w:rPr>
+      </w:pPr>
+    </w:p>
+    <w:p>
+      <w:pPr>
+        <w:tabs>
+          <w:tab w:val="left" w:pos="1320"/>
+        </w:tabs>
+        <w:rPr>
+          <w:rFonts w:ascii="Times New Roman" w:hAnsi="Times New Roman" w:cs="Times New Roman"/>
+          <w:b/>
+          <w:sz w:val="32"/>
+          <w:szCs w:val="40"/>
+        </w:rPr>
+      </w:pPr>
+    </w:p>
+    <w:p>
+      <w:pPr>
+        <w:tabs>
+          <w:tab w:val="left" w:pos="1320"/>
+        </w:tabs>
+        <w:jc w:val="center"/>
+        <w:rPr>
+          <w:rFonts w:ascii="Times New Roman" w:hAnsi="Times New Roman" w:cs="Times New Roman"/>
+          <w:b/>
+          <w:sz w:val="32"/>
+          <w:szCs w:val="40"/>
+        </w:rPr>
+      </w:pPr>
     </w:p>
     <w:p>
       <w:pPr>
@@ -4532,40 +5103,26 @@
           <w:szCs w:val="40"/>
         </w:rPr>
       </w:pPr>
-    </w:p>
-    <w:p>
-      <w:pPr>
-        <w:tabs>
-          <w:tab w:val="left" w:pos="1320"/>
-        </w:tabs>
-        <w:jc w:val="center"/>
-        <w:rPr>
-          <w:rFonts w:ascii="Times New Roman" w:hAnsi="Times New Roman" w:cs="Times New Roman"/>
-          <w:sz w:val="32"/>
-          <w:szCs w:val="40"/>
-        </w:rPr>
-      </w:pPr>
-      <w:r>
-        <w:rPr>
-          <w:rFonts w:ascii="Times New Roman" w:hAnsi="Times New Roman" w:cs="Times New Roman"/>
+      <w:r>
+        <w:rPr>
           <w:noProof/>
-          <w:sz w:val="32"/>
+          <w:sz w:val="28"/>
           <w:szCs w:val="40"/>
           <w:lang w:eastAsia="hu-HU"/>
         </w:rPr>
         <w:drawing>
-          <wp:anchor distT="0" distB="0" distL="114300" distR="114300" simplePos="0" relativeHeight="251704320" behindDoc="0" locked="0" layoutInCell="1" allowOverlap="1">
+          <wp:anchor distT="0" distB="0" distL="114300" distR="114300" simplePos="0" relativeHeight="251729920" behindDoc="1" locked="0" layoutInCell="1" allowOverlap="1">
             <wp:simplePos x="0" y="0"/>
             <wp:positionH relativeFrom="margin">
-              <wp:align>center</wp:align>
+              <wp:align>right</wp:align>
             </wp:positionH>
             <wp:positionV relativeFrom="paragraph">
-              <wp:posOffset>39370</wp:posOffset>
+              <wp:posOffset>354330</wp:posOffset>
             </wp:positionV>
-            <wp:extent cx="7802880" cy="3633432"/>
-            <wp:effectExtent l="0" t="0" r="7620" b="5715"/>
+            <wp:extent cx="8892540" cy="4078605"/>
+            <wp:effectExtent l="0" t="0" r="3810" b="0"/>
             <wp:wrapNone/>
-            <wp:docPr id="21" name="Kép 21"/>
+            <wp:docPr id="211" name="Kép 211"/>
             <wp:cNvGraphicFramePr>
               <a:graphicFrameLocks xmlns:a="http://schemas.openxmlformats.org/drawingml/2006/main" noChangeAspect="1"/>
             </wp:cNvGraphicFramePr>
@@ -4573,11 +5130,11 @@
               <a:graphicData uri="http://schemas.openxmlformats.org/drawingml/2006/picture">
                 <pic:pic xmlns:pic="http://schemas.openxmlformats.org/drawingml/2006/picture">
                   <pic:nvPicPr>
-                    <pic:cNvPr id="21" name="recepció.jpg"/>
+                    <pic:cNvPr id="1" name=""/>
                     <pic:cNvPicPr/>
                   </pic:nvPicPr>
                   <pic:blipFill>
-                    <a:blip r:embed="rId11">
+                    <a:blip r:embed="rId15">
                       <a:extLst>
                         <a:ext uri="{28A0092B-C50C-407E-A947-70E740481C1C}">
                           <a14:useLocalDpi xmlns:a14="http://schemas.microsoft.com/office/drawing/2010/main" val="0"/>
@@ -4591,7 +5148,7 @@
                   <pic:spPr>
                     <a:xfrm>
                       <a:off x="0" y="0"/>
-                      <a:ext cx="7802880" cy="3633432"/>
+                      <a:ext cx="8892540" cy="4078605"/>
                     </a:xfrm>
                     <a:prstGeom prst="rect">
                       <a:avLst/>
@@ -4700,77 +5257,7 @@
           <w:szCs w:val="40"/>
         </w:rPr>
       </w:pPr>
-    </w:p>
-    <w:p>
-      <w:pPr>
-        <w:tabs>
-          <w:tab w:val="left" w:pos="1320"/>
-        </w:tabs>
-        <w:jc w:val="center"/>
-        <w:rPr>
-          <w:rFonts w:ascii="Times New Roman" w:hAnsi="Times New Roman" w:cs="Times New Roman"/>
-          <w:sz w:val="32"/>
-          <w:szCs w:val="40"/>
-        </w:rPr>
-      </w:pPr>
-    </w:p>
-    <w:p>
-      <w:pPr>
-        <w:tabs>
-          <w:tab w:val="left" w:pos="1320"/>
-        </w:tabs>
-        <w:jc w:val="center"/>
-        <w:rPr>
-          <w:rFonts w:ascii="Times New Roman" w:hAnsi="Times New Roman" w:cs="Times New Roman"/>
-          <w:sz w:val="32"/>
-          <w:szCs w:val="40"/>
-        </w:rPr>
-      </w:pPr>
-    </w:p>
-    <w:p>
-      <w:pPr>
-        <w:tabs>
-          <w:tab w:val="left" w:pos="1320"/>
-        </w:tabs>
-        <w:jc w:val="center"/>
-        <w:rPr>
-          <w:rFonts w:ascii="Times New Roman" w:hAnsi="Times New Roman" w:cs="Times New Roman"/>
-          <w:sz w:val="32"/>
-          <w:szCs w:val="40"/>
-        </w:rPr>
-      </w:pPr>
-    </w:p>
-    <w:p>
-      <w:pPr>
-        <w:tabs>
-          <w:tab w:val="left" w:pos="1320"/>
-        </w:tabs>
-        <w:jc w:val="center"/>
-        <w:rPr>
-          <w:rFonts w:ascii="Times New Roman" w:hAnsi="Times New Roman" w:cs="Times New Roman"/>
-          <w:sz w:val="32"/>
-          <w:szCs w:val="40"/>
-        </w:rPr>
-      </w:pPr>
-    </w:p>
-    <w:p>
-      <w:pPr>
-        <w:tabs>
-          <w:tab w:val="left" w:pos="1320"/>
-        </w:tabs>
-        <w:jc w:val="center"/>
-        <w:rPr>
-          <w:rFonts w:ascii="Times New Roman" w:hAnsi="Times New Roman" w:cs="Times New Roman"/>
-          <w:sz w:val="32"/>
-          <w:szCs w:val="40"/>
-        </w:rPr>
-      </w:pPr>
-    </w:p>
-    <w:p>
-      <w:pPr>
-        <w:tabs>
-          <w:tab w:val="left" w:pos="1320"/>
-        </w:tabs>
+      <w:r>
         <w:rPr>
           <w:rFonts w:ascii="Times New Roman" w:hAnsi="Times New Roman" w:cs="Times New Roman"/>
           <w:b/>
@@ -4779,7 +5266,343 @@
           <w:szCs w:val="40"/>
           <w:lang w:eastAsia="hu-HU"/>
         </w:rPr>
-      </w:pPr>
+        <w:drawing>
+          <wp:anchor distT="0" distB="0" distL="114300" distR="114300" simplePos="0" relativeHeight="251728896" behindDoc="0" locked="0" layoutInCell="1" allowOverlap="1">
+            <wp:simplePos x="0" y="0"/>
+            <wp:positionH relativeFrom="margin">
+              <wp:posOffset>5815965</wp:posOffset>
+            </wp:positionH>
+            <wp:positionV relativeFrom="paragraph">
+              <wp:posOffset>179705</wp:posOffset>
+            </wp:positionV>
+            <wp:extent cx="3253458" cy="2536190"/>
+            <wp:effectExtent l="171450" t="171450" r="233045" b="226060"/>
+            <wp:wrapNone/>
+            <wp:docPr id="209" name="Kép 209"/>
+            <wp:cNvGraphicFramePr>
+              <a:graphicFrameLocks xmlns:a="http://schemas.openxmlformats.org/drawingml/2006/main" noChangeAspect="1"/>
+            </wp:cNvGraphicFramePr>
+            <a:graphic xmlns:a="http://schemas.openxmlformats.org/drawingml/2006/main">
+              <a:graphicData uri="http://schemas.openxmlformats.org/drawingml/2006/picture">
+                <pic:pic xmlns:pic="http://schemas.openxmlformats.org/drawingml/2006/picture">
+                  <pic:nvPicPr>
+                    <pic:cNvPr id="0" name="Picture 5"/>
+                    <pic:cNvPicPr>
+                      <a:picLocks noChangeAspect="1" noChangeArrowheads="1"/>
+                    </pic:cNvPicPr>
+                  </pic:nvPicPr>
+                  <pic:blipFill>
+                    <a:blip r:embed="rId16">
+                      <a:extLst>
+                        <a:ext uri="{28A0092B-C50C-407E-A947-70E740481C1C}">
+                          <a14:useLocalDpi xmlns:a14="http://schemas.microsoft.com/office/drawing/2010/main" val="0"/>
+                        </a:ext>
+                      </a:extLst>
+                    </a:blip>
+                    <a:srcRect/>
+                    <a:stretch>
+                      <a:fillRect/>
+                    </a:stretch>
+                  </pic:blipFill>
+                  <pic:spPr bwMode="auto">
+                    <a:xfrm>
+                      <a:off x="0" y="0"/>
+                      <a:ext cx="3253458" cy="2536190"/>
+                    </a:xfrm>
+                    <a:prstGeom prst="rect">
+                      <a:avLst/>
+                    </a:prstGeom>
+                    <a:ln w="127000" cap="sq">
+                      <a:solidFill>
+                        <a:srgbClr val="000000"/>
+                      </a:solidFill>
+                      <a:miter lim="800000"/>
+                    </a:ln>
+                    <a:effectLst>
+                      <a:outerShdw blurRad="57150" dist="50800" dir="2700000" algn="tl" rotWithShape="0">
+                        <a:srgbClr val="000000">
+                          <a:alpha val="40000"/>
+                        </a:srgbClr>
+                      </a:outerShdw>
+                    </a:effectLst>
+                  </pic:spPr>
+                </pic:pic>
+              </a:graphicData>
+            </a:graphic>
+            <wp14:sizeRelH relativeFrom="page">
+              <wp14:pctWidth>0</wp14:pctWidth>
+            </wp14:sizeRelH>
+            <wp14:sizeRelV relativeFrom="page">
+              <wp14:pctHeight>0</wp14:pctHeight>
+            </wp14:sizeRelV>
+          </wp:anchor>
+        </w:drawing>
+      </w:r>
+    </w:p>
+    <w:p>
+      <w:pPr>
+        <w:tabs>
+          <w:tab w:val="left" w:pos="1320"/>
+        </w:tabs>
+        <w:jc w:val="center"/>
+        <w:rPr>
+          <w:rFonts w:ascii="Times New Roman" w:hAnsi="Times New Roman" w:cs="Times New Roman"/>
+          <w:sz w:val="32"/>
+          <w:szCs w:val="40"/>
+        </w:rPr>
+      </w:pPr>
+    </w:p>
+    <w:p>
+      <w:pPr>
+        <w:tabs>
+          <w:tab w:val="left" w:pos="1320"/>
+        </w:tabs>
+        <w:jc w:val="center"/>
+        <w:rPr>
+          <w:rFonts w:ascii="Times New Roman" w:hAnsi="Times New Roman" w:cs="Times New Roman"/>
+          <w:sz w:val="32"/>
+          <w:szCs w:val="40"/>
+        </w:rPr>
+      </w:pPr>
+    </w:p>
+    <w:p>
+      <w:pPr>
+        <w:tabs>
+          <w:tab w:val="left" w:pos="1320"/>
+        </w:tabs>
+        <w:jc w:val="center"/>
+        <w:rPr>
+          <w:rFonts w:ascii="Times New Roman" w:hAnsi="Times New Roman" w:cs="Times New Roman"/>
+          <w:sz w:val="32"/>
+          <w:szCs w:val="40"/>
+        </w:rPr>
+      </w:pPr>
+    </w:p>
+    <w:p>
+      <w:pPr>
+        <w:tabs>
+          <w:tab w:val="left" w:pos="1320"/>
+        </w:tabs>
+        <w:jc w:val="center"/>
+        <w:rPr>
+          <w:rFonts w:ascii="Times New Roman" w:hAnsi="Times New Roman" w:cs="Times New Roman"/>
+          <w:sz w:val="32"/>
+          <w:szCs w:val="40"/>
+        </w:rPr>
+      </w:pPr>
+      <w:r>
+        <w:rPr>
+          <w:rFonts w:ascii="Times New Roman" w:hAnsi="Times New Roman" w:cs="Times New Roman"/>
+          <w:noProof/>
+          <w:sz w:val="32"/>
+          <w:szCs w:val="40"/>
+          <w:lang w:eastAsia="hu-HU"/>
+        </w:rPr>
+        <mc:AlternateContent>
+          <mc:Choice Requires="wps">
+            <w:drawing>
+              <wp:anchor distT="0" distB="0" distL="114300" distR="114300" simplePos="0" relativeHeight="251730944" behindDoc="0" locked="0" layoutInCell="1" allowOverlap="1">
+                <wp:simplePos x="0" y="0"/>
+                <wp:positionH relativeFrom="column">
+                  <wp:posOffset>4579938</wp:posOffset>
+                </wp:positionH>
+                <wp:positionV relativeFrom="paragraph">
+                  <wp:posOffset>161608</wp:posOffset>
+                </wp:positionV>
+                <wp:extent cx="775970" cy="766445"/>
+                <wp:effectExtent l="4762" t="0" r="28893" b="28892"/>
+                <wp:wrapNone/>
+                <wp:docPr id="212" name="Kanyar felfelé 212"/>
+                <wp:cNvGraphicFramePr/>
+                <a:graphic xmlns:a="http://schemas.openxmlformats.org/drawingml/2006/main">
+                  <a:graphicData uri="http://schemas.microsoft.com/office/word/2010/wordprocessingShape">
+                    <wps:wsp>
+                      <wps:cNvSpPr/>
+                      <wps:spPr>
+                        <a:xfrm rot="5400000">
+                          <a:off x="0" y="0"/>
+                          <a:ext cx="775970" cy="766445"/>
+                        </a:xfrm>
+                        <a:prstGeom prst="bentUpArrow">
+                          <a:avLst/>
+                        </a:prstGeom>
+                        <a:solidFill>
+                          <a:schemeClr val="bg1"/>
+                        </a:solidFill>
+                        <a:ln>
+                          <a:solidFill>
+                            <a:schemeClr val="tx1"/>
+                          </a:solidFill>
+                        </a:ln>
+                      </wps:spPr>
+                      <wps:style>
+                        <a:lnRef idx="2">
+                          <a:schemeClr val="accent1">
+                            <a:shade val="50000"/>
+                          </a:schemeClr>
+                        </a:lnRef>
+                        <a:fillRef idx="1">
+                          <a:schemeClr val="accent1"/>
+                        </a:fillRef>
+                        <a:effectRef idx="0">
+                          <a:schemeClr val="accent1"/>
+                        </a:effectRef>
+                        <a:fontRef idx="minor">
+                          <a:schemeClr val="lt1"/>
+                        </a:fontRef>
+                      </wps:style>
+                      <wps:bodyPr rot="0" spcFirstLastPara="0" vertOverflow="overflow" horzOverflow="overflow" vert="horz" wrap="square" lIns="91440" tIns="45720" rIns="91440" bIns="45720" numCol="1" spcCol="0" rtlCol="0" fromWordArt="0" anchor="ctr" anchorCtr="0" forceAA="0" compatLnSpc="1">
+                        <a:prstTxWarp prst="textNoShape">
+                          <a:avLst/>
+                        </a:prstTxWarp>
+                        <a:noAutofit/>
+                      </wps:bodyPr>
+                    </wps:wsp>
+                  </a:graphicData>
+                </a:graphic>
+                <wp14:sizeRelH relativeFrom="margin">
+                  <wp14:pctWidth>0</wp14:pctWidth>
+                </wp14:sizeRelH>
+                <wp14:sizeRelV relativeFrom="margin">
+                  <wp14:pctHeight>0</wp14:pctHeight>
+                </wp14:sizeRelV>
+              </wp:anchor>
+            </w:drawing>
+          </mc:Choice>
+          <mc:Fallback>
+            <w:pict>
+              <v:shape w14:anchorId="6AAA7871" id="Kanyar felfelé 212" o:spid="_x0000_s1026" style="position:absolute;margin-left:360.65pt;margin-top:12.75pt;width:61.1pt;height:60.35pt;rotation:90;z-index:251730944;visibility:visible;mso-wrap-style:square;mso-width-percent:0;mso-height-percent:0;mso-wrap-distance-left:9pt;mso-wrap-distance-top:0;mso-wrap-distance-right:9pt;mso-wrap-distance-bottom:0;mso-position-horizontal:absolute;mso-position-horizontal-relative:text;mso-position-vertical:absolute;mso-position-vertical-relative:text;mso-width-percent:0;mso-height-percent:0;mso-width-relative:margin;mso-height-relative:margin;v-text-anchor:middle" coordsize="775970,766445" o:gfxdata="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" path="m,574834r488553,l488553,191611r-95805,l584359,,775970,191611r-95806,l680164,766445,,766445,,574834xe" fillcolor="white [3212]" strokecolor="black [3213]" strokeweight="1pt">
+                <v:stroke joinstyle="miter"/>
+                <v:path arrowok="t" o:connecttype="custom" o:connectlocs="0,574834;488553,574834;488553,191611;392748,191611;584359,0;775970,191611;680164,191611;680164,766445;0,766445;0,574834" o:connectangles="0,0,0,0,0,0,0,0,0,0"/>
+              </v:shape>
+            </w:pict>
+          </mc:Fallback>
+        </mc:AlternateContent>
+      </w:r>
+    </w:p>
+    <w:p>
+      <w:pPr>
+        <w:tabs>
+          <w:tab w:val="left" w:pos="1320"/>
+        </w:tabs>
+        <w:jc w:val="center"/>
+        <w:rPr>
+          <w:rFonts w:ascii="Times New Roman" w:hAnsi="Times New Roman" w:cs="Times New Roman"/>
+          <w:sz w:val="32"/>
+          <w:szCs w:val="40"/>
+        </w:rPr>
+      </w:pPr>
+    </w:p>
+    <w:p>
+      <w:pPr>
+        <w:tabs>
+          <w:tab w:val="left" w:pos="1320"/>
+        </w:tabs>
+        <w:jc w:val="center"/>
+        <w:rPr>
+          <w:rFonts w:ascii="Times New Roman" w:hAnsi="Times New Roman" w:cs="Times New Roman"/>
+          <w:sz w:val="32"/>
+          <w:szCs w:val="40"/>
+        </w:rPr>
+      </w:pPr>
+    </w:p>
+    <w:p>
+      <w:pPr>
+        <w:tabs>
+          <w:tab w:val="left" w:pos="1320"/>
+        </w:tabs>
+        <w:rPr>
+          <w:rFonts w:ascii="Times New Roman" w:hAnsi="Times New Roman" w:cs="Times New Roman"/>
+          <w:b/>
+          <w:noProof/>
+          <w:sz w:val="32"/>
+          <w:szCs w:val="40"/>
+          <w:lang w:eastAsia="hu-HU"/>
+        </w:rPr>
+      </w:pPr>
+      <w:r>
+        <w:rPr>
+          <w:rFonts w:ascii="Times New Roman" w:hAnsi="Times New Roman" w:cs="Times New Roman"/>
+          <w:b/>
+          <w:noProof/>
+          <w:sz w:val="32"/>
+          <w:szCs w:val="40"/>
+          <w:lang w:eastAsia="hu-HU"/>
+        </w:rPr>
+        <w:lastRenderedPageBreak/>
+        <w:drawing>
+          <wp:anchor distT="0" distB="0" distL="114300" distR="114300" simplePos="0" relativeHeight="251726848" behindDoc="0" locked="0" layoutInCell="1" allowOverlap="1">
+            <wp:simplePos x="0" y="0"/>
+            <wp:positionH relativeFrom="margin">
+              <wp:posOffset>5244465</wp:posOffset>
+            </wp:positionH>
+            <wp:positionV relativeFrom="paragraph">
+              <wp:posOffset>-137795</wp:posOffset>
+            </wp:positionV>
+            <wp:extent cx="3658148" cy="2562225"/>
+            <wp:effectExtent l="171450" t="171450" r="228600" b="219075"/>
+            <wp:wrapNone/>
+            <wp:docPr id="207" name="Kép 207"/>
+            <wp:cNvGraphicFramePr>
+              <a:graphicFrameLocks xmlns:a="http://schemas.openxmlformats.org/drawingml/2006/main" noChangeAspect="1"/>
+            </wp:cNvGraphicFramePr>
+            <a:graphic xmlns:a="http://schemas.openxmlformats.org/drawingml/2006/main">
+              <a:graphicData uri="http://schemas.openxmlformats.org/drawingml/2006/picture">
+                <pic:pic xmlns:pic="http://schemas.openxmlformats.org/drawingml/2006/picture">
+                  <pic:nvPicPr>
+                    <pic:cNvPr id="0" name="Picture 4"/>
+                    <pic:cNvPicPr>
+                      <a:picLocks noChangeAspect="1" noChangeArrowheads="1"/>
+                    </pic:cNvPicPr>
+                  </pic:nvPicPr>
+                  <pic:blipFill>
+                    <a:blip r:embed="rId17">
+                      <a:extLst>
+                        <a:ext uri="{28A0092B-C50C-407E-A947-70E740481C1C}">
+                          <a14:useLocalDpi xmlns:a14="http://schemas.microsoft.com/office/drawing/2010/main" val="0"/>
+                        </a:ext>
+                      </a:extLst>
+                    </a:blip>
+                    <a:srcRect/>
+                    <a:stretch>
+                      <a:fillRect/>
+                    </a:stretch>
+                  </pic:blipFill>
+                  <pic:spPr bwMode="auto">
+                    <a:xfrm>
+                      <a:off x="0" y="0"/>
+                      <a:ext cx="3658148" cy="2562225"/>
+                    </a:xfrm>
+                    <a:prstGeom prst="rect">
+                      <a:avLst/>
+                    </a:prstGeom>
+                    <a:ln w="127000" cap="sq">
+                      <a:solidFill>
+                        <a:srgbClr val="000000"/>
+                      </a:solidFill>
+                      <a:miter lim="800000"/>
+                    </a:ln>
+                    <a:effectLst>
+                      <a:outerShdw blurRad="57150" dist="50800" dir="2700000" algn="tl" rotWithShape="0">
+                        <a:srgbClr val="000000">
+                          <a:alpha val="40000"/>
+                        </a:srgbClr>
+                      </a:outerShdw>
+                    </a:effectLst>
+                  </pic:spPr>
+                </pic:pic>
+              </a:graphicData>
+            </a:graphic>
+            <wp14:sizeRelH relativeFrom="page">
+              <wp14:pctWidth>0</wp14:pctWidth>
+            </wp14:sizeRelH>
+            <wp14:sizeRelV relativeFrom="page">
+              <wp14:pctHeight>0</wp14:pctHeight>
+            </wp14:sizeRelV>
+          </wp:anchor>
+        </w:drawing>
+      </w:r>
+      <w:bookmarkStart w:id="0" w:name="_GoBack"/>
       <w:r>
         <w:rPr>
           <w:noProof/>
@@ -4787,7 +5610,6 @@
           <w:szCs w:val="40"/>
           <w:lang w:eastAsia="hu-HU"/>
         </w:rPr>
-        <w:lastRenderedPageBreak/>
         <w:drawing>
           <wp:anchor distT="0" distB="0" distL="114300" distR="114300" simplePos="0" relativeHeight="251656190" behindDoc="1" locked="0" layoutInCell="1" allowOverlap="1" wp14:anchorId="4813C343" wp14:editId="3936C538">
             <wp:simplePos x="0" y="0"/>
@@ -4844,6 +5666,7 @@
           </wp:anchor>
         </w:drawing>
       </w:r>
+      <w:bookmarkEnd w:id="0"/>
       <w:r>
         <w:rPr>
           <w:rFonts w:ascii="Times New Roman" w:hAnsi="Times New Roman" w:cs="Times New Roman"/>
@@ -4884,6 +5707,44 @@
         <w:rPr>
           <w:rFonts w:ascii="Times New Roman" w:hAnsi="Times New Roman" w:cs="Times New Roman"/>
           <w:b/>
+          <w:sz w:val="32"/>
+          <w:szCs w:val="40"/>
+        </w:rPr>
+      </w:pPr>
+    </w:p>
+    <w:p>
+      <w:pPr>
+        <w:tabs>
+          <w:tab w:val="left" w:pos="1320"/>
+        </w:tabs>
+        <w:rPr>
+          <w:rFonts w:ascii="Times New Roman" w:hAnsi="Times New Roman" w:cs="Times New Roman"/>
+          <w:sz w:val="32"/>
+          <w:szCs w:val="40"/>
+        </w:rPr>
+      </w:pPr>
+    </w:p>
+    <w:p>
+      <w:pPr>
+        <w:tabs>
+          <w:tab w:val="left" w:pos="1320"/>
+        </w:tabs>
+        <w:jc w:val="center"/>
+        <w:rPr>
+          <w:rFonts w:ascii="Times New Roman" w:hAnsi="Times New Roman" w:cs="Times New Roman"/>
+          <w:sz w:val="32"/>
+          <w:szCs w:val="40"/>
+        </w:rPr>
+      </w:pPr>
+    </w:p>
+    <w:p>
+      <w:pPr>
+        <w:tabs>
+          <w:tab w:val="left" w:pos="1320"/>
+        </w:tabs>
+        <w:jc w:val="center"/>
+        <w:rPr>
+          <w:rFonts w:ascii="Times New Roman" w:hAnsi="Times New Roman" w:cs="Times New Roman"/>
           <w:sz w:val="32"/>
           <w:szCs w:val="40"/>
         </w:rPr>
@@ -4901,13 +5762,13 @@
           <wp:anchor distT="0" distB="0" distL="114300" distR="114300" simplePos="0" relativeHeight="251705344" behindDoc="0" locked="0" layoutInCell="1" allowOverlap="1">
             <wp:simplePos x="0" y="0"/>
             <wp:positionH relativeFrom="margin">
-              <wp:align>center</wp:align>
+              <wp:posOffset>302471</wp:posOffset>
             </wp:positionH>
             <wp:positionV relativeFrom="paragraph">
-              <wp:posOffset>264795</wp:posOffset>
+              <wp:posOffset>86783</wp:posOffset>
             </wp:positionV>
-            <wp:extent cx="7184867" cy="5095857"/>
-            <wp:effectExtent l="0" t="0" r="0" b="0"/>
+            <wp:extent cx="5744664" cy="4074395"/>
+            <wp:effectExtent l="0" t="0" r="8890" b="2540"/>
             <wp:wrapNone/>
             <wp:docPr id="27" name="Kép 27"/>
             <wp:cNvGraphicFramePr>
@@ -4921,7 +5782,7 @@
                     <pic:cNvPicPr/>
                   </pic:nvPicPr>
                   <pic:blipFill>
-                    <a:blip r:embed="rId12">
+                    <a:blip r:embed="rId18">
                       <a:extLst>
                         <a:ext uri="{28A0092B-C50C-407E-A947-70E740481C1C}">
                           <a14:useLocalDpi xmlns:a14="http://schemas.microsoft.com/office/drawing/2010/main" val="0"/>
@@ -4935,7 +5796,7 @@
                   <pic:spPr>
                     <a:xfrm>
                       <a:off x="0" y="0"/>
-                      <a:ext cx="7184867" cy="5095857"/>
+                      <a:ext cx="5744664" cy="4074395"/>
                     </a:xfrm>
                     <a:prstGeom prst="rect">
                       <a:avLst/>
@@ -4959,18 +5820,6 @@
         <w:tabs>
           <w:tab w:val="left" w:pos="1320"/>
         </w:tabs>
-        <w:rPr>
-          <w:rFonts w:ascii="Times New Roman" w:hAnsi="Times New Roman" w:cs="Times New Roman"/>
-          <w:sz w:val="32"/>
-          <w:szCs w:val="40"/>
-        </w:rPr>
-      </w:pPr>
-    </w:p>
-    <w:p>
-      <w:pPr>
-        <w:tabs>
-          <w:tab w:val="left" w:pos="1320"/>
-        </w:tabs>
         <w:jc w:val="center"/>
         <w:rPr>
           <w:rFonts w:ascii="Times New Roman" w:hAnsi="Times New Roman" w:cs="Times New Roman"/>
@@ -4991,6 +5840,95 @@
           <w:szCs w:val="40"/>
         </w:rPr>
       </w:pPr>
+      <w:r>
+        <w:rPr>
+          <w:rFonts w:ascii="Times New Roman" w:hAnsi="Times New Roman" w:cs="Times New Roman"/>
+          <w:noProof/>
+          <w:sz w:val="32"/>
+          <w:szCs w:val="40"/>
+          <w:lang w:eastAsia="hu-HU"/>
+        </w:rPr>
+        <mc:AlternateContent>
+          <mc:Choice Requires="wps">
+            <w:drawing>
+              <wp:anchor distT="0" distB="0" distL="114300" distR="114300" simplePos="0" relativeHeight="251727872" behindDoc="0" locked="0" layoutInCell="1" allowOverlap="1">
+                <wp:simplePos x="0" y="0"/>
+                <wp:positionH relativeFrom="column">
+                  <wp:posOffset>5346065</wp:posOffset>
+                </wp:positionH>
+                <wp:positionV relativeFrom="paragraph">
+                  <wp:posOffset>214630</wp:posOffset>
+                </wp:positionV>
+                <wp:extent cx="1253066" cy="939800"/>
+                <wp:effectExtent l="19050" t="19050" r="42545" b="31750"/>
+                <wp:wrapNone/>
+                <wp:docPr id="208" name="Balra-felfelé nyíl 208"/>
+                <wp:cNvGraphicFramePr/>
+                <a:graphic xmlns:a="http://schemas.openxmlformats.org/drawingml/2006/main">
+                  <a:graphicData uri="http://schemas.microsoft.com/office/word/2010/wordprocessingShape">
+                    <wps:wsp>
+                      <wps:cNvSpPr/>
+                      <wps:spPr>
+                        <a:xfrm>
+                          <a:off x="0" y="0"/>
+                          <a:ext cx="1253066" cy="939800"/>
+                        </a:xfrm>
+                        <a:prstGeom prst="leftUpArrow">
+                          <a:avLst/>
+                        </a:prstGeom>
+                        <a:solidFill>
+                          <a:schemeClr val="bg1"/>
+                        </a:solidFill>
+                        <a:ln>
+                          <a:solidFill>
+                            <a:schemeClr val="tx1"/>
+                          </a:solidFill>
+                        </a:ln>
+                      </wps:spPr>
+                      <wps:style>
+                        <a:lnRef idx="2">
+                          <a:schemeClr val="accent1">
+                            <a:shade val="50000"/>
+                          </a:schemeClr>
+                        </a:lnRef>
+                        <a:fillRef idx="1">
+                          <a:schemeClr val="accent1"/>
+                        </a:fillRef>
+                        <a:effectRef idx="0">
+                          <a:schemeClr val="accent1"/>
+                        </a:effectRef>
+                        <a:fontRef idx="minor">
+                          <a:schemeClr val="lt1"/>
+                        </a:fontRef>
+                      </wps:style>
+                      <wps:bodyPr rot="0" spcFirstLastPara="0" vertOverflow="overflow" horzOverflow="overflow" vert="horz" wrap="square" lIns="91440" tIns="45720" rIns="91440" bIns="45720" numCol="1" spcCol="0" rtlCol="0" fromWordArt="0" anchor="ctr" anchorCtr="0" forceAA="0" compatLnSpc="1">
+                        <a:prstTxWarp prst="textNoShape">
+                          <a:avLst/>
+                        </a:prstTxWarp>
+                        <a:noAutofit/>
+                      </wps:bodyPr>
+                    </wps:wsp>
+                  </a:graphicData>
+                </a:graphic>
+                <wp14:sizeRelH relativeFrom="margin">
+                  <wp14:pctWidth>0</wp14:pctWidth>
+                </wp14:sizeRelH>
+                <wp14:sizeRelV relativeFrom="margin">
+                  <wp14:pctHeight>0</wp14:pctHeight>
+                </wp14:sizeRelV>
+              </wp:anchor>
+            </w:drawing>
+          </mc:Choice>
+          <mc:Fallback>
+            <w:pict>
+              <v:shape w14:anchorId="2D2FE38F" id="Balra-felfelé nyíl 208" o:spid="_x0000_s1026" style="position:absolute;margin-left:420.95pt;margin-top:16.9pt;width:98.65pt;height:74pt;z-index:251727872;visibility:visible;mso-wrap-style:square;mso-width-percent:0;mso-height-percent:0;mso-wrap-distance-left:9pt;mso-wrap-distance-top:0;mso-wrap-distance-right:9pt;mso-wrap-distance-bottom:0;mso-position-horizontal:absolute;mso-position-horizontal-relative:text;mso-position-vertical:absolute;mso-position-vertical-relative:text;mso-width-percent:0;mso-height-percent:0;mso-width-relative:margin;mso-height-relative:margin;v-text-anchor:middle" coordsize="1253066,939800" o:gfxdata="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" path="m,704850l234950,469900r,117475l900641,587375r,-352425l783166,234950,1018116,r234950,234950l1135591,234950r,587375l234950,822325r,117475l,704850xe" fillcolor="white [3212]" strokecolor="black [3213]" strokeweight="1pt">
+                <v:stroke joinstyle="miter"/>
+                <v:path arrowok="t" o:connecttype="custom" o:connectlocs="0,704850;234950,469900;234950,587375;900641,587375;900641,234950;783166,234950;1018116,0;1253066,234950;1135591,234950;1135591,822325;234950,822325;234950,939800;0,704850" o:connectangles="0,0,0,0,0,0,0,0,0,0,0,0,0"/>
+              </v:shape>
+            </w:pict>
+          </mc:Fallback>
+        </mc:AlternateContent>
+      </w:r>
     </w:p>
     <w:p>
       <w:pPr>
@@ -5101,32 +6039,6 @@
         <w:tabs>
           <w:tab w:val="left" w:pos="1320"/>
         </w:tabs>
-        <w:jc w:val="center"/>
-        <w:rPr>
-          <w:rFonts w:ascii="Times New Roman" w:hAnsi="Times New Roman" w:cs="Times New Roman"/>
-          <w:sz w:val="32"/>
-          <w:szCs w:val="40"/>
-        </w:rPr>
-      </w:pPr>
-    </w:p>
-    <w:p>
-      <w:pPr>
-        <w:tabs>
-          <w:tab w:val="left" w:pos="1320"/>
-        </w:tabs>
-        <w:jc w:val="center"/>
-        <w:rPr>
-          <w:rFonts w:ascii="Times New Roman" w:hAnsi="Times New Roman" w:cs="Times New Roman"/>
-          <w:sz w:val="32"/>
-          <w:szCs w:val="40"/>
-        </w:rPr>
-      </w:pPr>
-    </w:p>
-    <w:p>
-      <w:pPr>
-        <w:tabs>
-          <w:tab w:val="left" w:pos="1320"/>
-        </w:tabs>
         <w:rPr>
           <w:rFonts w:ascii="Times New Roman" w:hAnsi="Times New Roman" w:cs="Times New Roman"/>
           <w:b/>
@@ -5134,6 +6046,72 @@
           <w:szCs w:val="40"/>
         </w:rPr>
       </w:pPr>
+      <w:r>
+        <w:rPr>
+          <w:rFonts w:ascii="Times New Roman" w:hAnsi="Times New Roman" w:cs="Times New Roman"/>
+          <w:b/>
+          <w:noProof/>
+          <w:sz w:val="32"/>
+          <w:szCs w:val="40"/>
+          <w:lang w:eastAsia="hu-HU"/>
+        </w:rPr>
+        <w:lastRenderedPageBreak/>
+        <w:drawing>
+          <wp:anchor distT="0" distB="0" distL="114300" distR="114300" simplePos="0" relativeHeight="251706368" behindDoc="0" locked="0" layoutInCell="1" allowOverlap="1">
+            <wp:simplePos x="0" y="0"/>
+            <wp:positionH relativeFrom="column">
+              <wp:posOffset>4708525</wp:posOffset>
+            </wp:positionH>
+            <wp:positionV relativeFrom="paragraph">
+              <wp:posOffset>75565</wp:posOffset>
+            </wp:positionV>
+            <wp:extent cx="3754755" cy="5760720"/>
+            <wp:effectExtent l="0" t="0" r="0" b="0"/>
+            <wp:wrapNone/>
+            <wp:docPr id="31" name="Kép 31"/>
+            <wp:cNvGraphicFramePr>
+              <a:graphicFrameLocks xmlns:a="http://schemas.openxmlformats.org/drawingml/2006/main" noChangeAspect="1"/>
+            </wp:cNvGraphicFramePr>
+            <a:graphic xmlns:a="http://schemas.openxmlformats.org/drawingml/2006/main">
+              <a:graphicData uri="http://schemas.openxmlformats.org/drawingml/2006/picture">
+                <pic:pic xmlns:pic="http://schemas.openxmlformats.org/drawingml/2006/picture">
+                  <pic:nvPicPr>
+                    <pic:cNvPr id="31" name="casino_tervrajz.jpg"/>
+                    <pic:cNvPicPr/>
+                  </pic:nvPicPr>
+                  <pic:blipFill>
+                    <a:blip r:embed="rId19">
+                      <a:extLst>
+                        <a:ext uri="{28A0092B-C50C-407E-A947-70E740481C1C}">
+                          <a14:useLocalDpi xmlns:a14="http://schemas.microsoft.com/office/drawing/2010/main" val="0"/>
+                        </a:ext>
+                      </a:extLst>
+                    </a:blip>
+                    <a:stretch>
+                      <a:fillRect/>
+                    </a:stretch>
+                  </pic:blipFill>
+                  <pic:spPr>
+                    <a:xfrm>
+                      <a:off x="0" y="0"/>
+                      <a:ext cx="3754755" cy="5760720"/>
+                    </a:xfrm>
+                    <a:prstGeom prst="rect">
+                      <a:avLst/>
+                    </a:prstGeom>
+                  </pic:spPr>
+                </pic:pic>
+              </a:graphicData>
+            </a:graphic>
+            <wp14:sizeRelH relativeFrom="page">
+              <wp14:pctWidth>0</wp14:pctWidth>
+            </wp14:sizeRelH>
+            <wp14:sizeRelV relativeFrom="page">
+              <wp14:pctHeight>0</wp14:pctHeight>
+            </wp14:sizeRelV>
+          </wp:anchor>
+        </w:drawing>
+      </w:r>
       <w:r>
         <w:rPr>
           <w:noProof/>
@@ -5141,7 +6119,6 @@
           <w:szCs w:val="40"/>
           <w:lang w:eastAsia="hu-HU"/>
         </w:rPr>
-        <w:lastRenderedPageBreak/>
         <w:drawing>
           <wp:anchor distT="0" distB="0" distL="114300" distR="114300" simplePos="0" relativeHeight="251655165" behindDoc="1" locked="0" layoutInCell="1" allowOverlap="1" wp14:anchorId="4813C343" wp14:editId="3936C538">
             <wp:simplePos x="0" y="0"/>
@@ -5202,24 +6179,55 @@
         <w:rPr>
           <w:rFonts w:ascii="Times New Roman" w:hAnsi="Times New Roman" w:cs="Times New Roman"/>
           <w:b/>
+          <w:sz w:val="32"/>
+          <w:szCs w:val="40"/>
+        </w:rPr>
+        <w:t>Casino:</w:t>
+      </w:r>
+      <w:r>
+        <w:rPr>
           <w:noProof/>
+          <w:sz w:val="28"/>
+          <w:szCs w:val="40"/>
+          <w:lang w:eastAsia="hu-HU"/>
+        </w:rPr>
+        <w:t xml:space="preserve"> </w:t>
+      </w:r>
+    </w:p>
+    <w:p>
+      <w:pPr>
+        <w:tabs>
+          <w:tab w:val="left" w:pos="1320"/>
+        </w:tabs>
+        <w:rPr>
+          <w:rFonts w:ascii="Times New Roman" w:hAnsi="Times New Roman" w:cs="Times New Roman"/>
+          <w:b/>
+          <w:sz w:val="32"/>
+          <w:szCs w:val="40"/>
+        </w:rPr>
+      </w:pPr>
+      <w:r>
+        <w:rPr>
+          <w:rFonts w:ascii="Times New Roman" w:hAnsi="Times New Roman" w:cs="Times New Roman"/>
+          <w:b/>
+          <w:noProof/>
           <w:sz w:val="32"/>
           <w:szCs w:val="40"/>
           <w:lang w:eastAsia="hu-HU"/>
         </w:rPr>
         <w:drawing>
-          <wp:anchor distT="0" distB="0" distL="114300" distR="114300" simplePos="0" relativeHeight="251706368" behindDoc="0" locked="0" layoutInCell="1" allowOverlap="1">
+          <wp:anchor distT="0" distB="0" distL="114300" distR="114300" simplePos="0" relativeHeight="251724800" behindDoc="0" locked="0" layoutInCell="1" allowOverlap="1">
             <wp:simplePos x="0" y="0"/>
             <wp:positionH relativeFrom="column">
-              <wp:posOffset>2270125</wp:posOffset>
+              <wp:posOffset>988060</wp:posOffset>
             </wp:positionH>
             <wp:positionV relativeFrom="paragraph">
-              <wp:posOffset>14605</wp:posOffset>
+              <wp:posOffset>169545</wp:posOffset>
             </wp:positionV>
-            <wp:extent cx="3754755" cy="5760720"/>
-            <wp:effectExtent l="0" t="0" r="0" b="0"/>
+            <wp:extent cx="2714251" cy="4145915"/>
+            <wp:effectExtent l="0" t="0" r="0" b="6985"/>
             <wp:wrapNone/>
-            <wp:docPr id="31" name="Kép 31"/>
+            <wp:docPr id="205" name="Kép 205"/>
             <wp:cNvGraphicFramePr>
               <a:graphicFrameLocks xmlns:a="http://schemas.openxmlformats.org/drawingml/2006/main" noChangeAspect="1"/>
             </wp:cNvGraphicFramePr>
@@ -5227,86 +6235,153 @@
               <a:graphicData uri="http://schemas.openxmlformats.org/drawingml/2006/picture">
                 <pic:pic xmlns:pic="http://schemas.openxmlformats.org/drawingml/2006/picture">
                   <pic:nvPicPr>
-                    <pic:cNvPr id="31" name="casino_tervrajz.jpg"/>
-                    <pic:cNvPicPr/>
+                    <pic:cNvPr id="0" name="Picture 3"/>
+                    <pic:cNvPicPr>
+                      <a:picLocks noChangeAspect="1" noChangeArrowheads="1"/>
+                    </pic:cNvPicPr>
                   </pic:nvPicPr>
                   <pic:blipFill>
-                    <a:blip r:embed="rId13">
+                    <a:blip r:embed="rId20">
                       <a:extLst>
                         <a:ext uri="{28A0092B-C50C-407E-A947-70E740481C1C}">
                           <a14:useLocalDpi xmlns:a14="http://schemas.microsoft.com/office/drawing/2010/main" val="0"/>
                         </a:ext>
                       </a:extLst>
                     </a:blip>
+                    <a:srcRect/>
                     <a:stretch>
                       <a:fillRect/>
                     </a:stretch>
                   </pic:blipFill>
-                  <pic:spPr>
+                  <pic:spPr bwMode="auto">
                     <a:xfrm>
                       <a:off x="0" y="0"/>
-                      <a:ext cx="3754755" cy="5760720"/>
+                      <a:ext cx="2714251" cy="4145915"/>
                     </a:xfrm>
                     <a:prstGeom prst="rect">
                       <a:avLst/>
                     </a:prstGeom>
+                    <a:noFill/>
                   </pic:spPr>
                 </pic:pic>
               </a:graphicData>
             </a:graphic>
-            <wp14:sizeRelH relativeFrom="page">
+            <wp14:sizeRelH relativeFrom="margin">
               <wp14:pctWidth>0</wp14:pctWidth>
             </wp14:sizeRelH>
-            <wp14:sizeRelV relativeFrom="page">
+            <wp14:sizeRelV relativeFrom="margin">
               <wp14:pctHeight>0</wp14:pctHeight>
             </wp14:sizeRelV>
           </wp:anchor>
         </w:drawing>
       </w:r>
-      <w:r>
-        <w:rPr>
-          <w:rFonts w:ascii="Times New Roman" w:hAnsi="Times New Roman" w:cs="Times New Roman"/>
-          <w:b/>
-          <w:sz w:val="32"/>
-          <w:szCs w:val="40"/>
-        </w:rPr>
-        <w:t>Casino:</w:t>
-      </w:r>
-      <w:r>
-        <w:rPr>
+    </w:p>
+    <w:p>
+      <w:pPr>
+        <w:tabs>
+          <w:tab w:val="left" w:pos="1320"/>
+        </w:tabs>
+        <w:jc w:val="center"/>
+        <w:rPr>
+          <w:rFonts w:ascii="Times New Roman" w:hAnsi="Times New Roman" w:cs="Times New Roman"/>
+          <w:sz w:val="32"/>
+          <w:szCs w:val="40"/>
+        </w:rPr>
+      </w:pPr>
+      <w:r>
+        <w:rPr>
+          <w:rFonts w:ascii="Times New Roman" w:hAnsi="Times New Roman" w:cs="Times New Roman"/>
           <w:noProof/>
-          <w:sz w:val="28"/>
-          <w:szCs w:val="40"/>
-          <w:lang w:eastAsia="hu-HU"/>
-        </w:rPr>
-        <w:t xml:space="preserve"> </w:t>
-      </w:r>
-    </w:p>
-    <w:p>
-      <w:pPr>
-        <w:tabs>
-          <w:tab w:val="left" w:pos="1320"/>
-        </w:tabs>
-        <w:rPr>
-          <w:rFonts w:ascii="Times New Roman" w:hAnsi="Times New Roman" w:cs="Times New Roman"/>
-          <w:b/>
-          <w:sz w:val="32"/>
-          <w:szCs w:val="40"/>
-        </w:rPr>
-      </w:pPr>
-    </w:p>
-    <w:p>
-      <w:pPr>
-        <w:tabs>
-          <w:tab w:val="left" w:pos="1320"/>
-        </w:tabs>
-        <w:jc w:val="center"/>
-        <w:rPr>
-          <w:rFonts w:ascii="Times New Roman" w:hAnsi="Times New Roman" w:cs="Times New Roman"/>
-          <w:sz w:val="32"/>
-          <w:szCs w:val="40"/>
-        </w:rPr>
-      </w:pPr>
+          <w:sz w:val="32"/>
+          <w:szCs w:val="40"/>
+          <w:lang w:eastAsia="hu-HU"/>
+        </w:rPr>
+        <mc:AlternateContent>
+          <mc:Choice Requires="wps">
+            <w:drawing>
+              <wp:anchor distT="0" distB="0" distL="114300" distR="114300" simplePos="0" relativeHeight="251725824" behindDoc="0" locked="0" layoutInCell="1" allowOverlap="1">
+                <wp:simplePos x="0" y="0"/>
+                <wp:positionH relativeFrom="column">
+                  <wp:posOffset>3877945</wp:posOffset>
+                </wp:positionH>
+                <wp:positionV relativeFrom="paragraph">
+                  <wp:posOffset>263525</wp:posOffset>
+                </wp:positionV>
+                <wp:extent cx="609600" cy="419100"/>
+                <wp:effectExtent l="19050" t="19050" r="19050" b="38100"/>
+                <wp:wrapNone/>
+                <wp:docPr id="206" name="Balra nyíl 206"/>
+                <wp:cNvGraphicFramePr/>
+                <a:graphic xmlns:a="http://schemas.openxmlformats.org/drawingml/2006/main">
+                  <a:graphicData uri="http://schemas.microsoft.com/office/word/2010/wordprocessingShape">
+                    <wps:wsp>
+                      <wps:cNvSpPr/>
+                      <wps:spPr>
+                        <a:xfrm>
+                          <a:off x="0" y="0"/>
+                          <a:ext cx="609600" cy="419100"/>
+                        </a:xfrm>
+                        <a:prstGeom prst="leftArrow">
+                          <a:avLst/>
+                        </a:prstGeom>
+                        <a:solidFill>
+                          <a:schemeClr val="bg1"/>
+                        </a:solidFill>
+                        <a:ln>
+                          <a:solidFill>
+                            <a:schemeClr val="tx1"/>
+                          </a:solidFill>
+                        </a:ln>
+                      </wps:spPr>
+                      <wps:style>
+                        <a:lnRef idx="2">
+                          <a:schemeClr val="accent1">
+                            <a:shade val="50000"/>
+                          </a:schemeClr>
+                        </a:lnRef>
+                        <a:fillRef idx="1">
+                          <a:schemeClr val="accent1"/>
+                        </a:fillRef>
+                        <a:effectRef idx="0">
+                          <a:schemeClr val="accent1"/>
+                        </a:effectRef>
+                        <a:fontRef idx="minor">
+                          <a:schemeClr val="lt1"/>
+                        </a:fontRef>
+                      </wps:style>
+                      <wps:bodyPr rot="0" spcFirstLastPara="0" vertOverflow="overflow" horzOverflow="overflow" vert="horz" wrap="square" lIns="91440" tIns="45720" rIns="91440" bIns="45720" numCol="1" spcCol="0" rtlCol="0" fromWordArt="0" anchor="ctr" anchorCtr="0" forceAA="0" compatLnSpc="1">
+                        <a:prstTxWarp prst="textNoShape">
+                          <a:avLst/>
+                        </a:prstTxWarp>
+                        <a:noAutofit/>
+                      </wps:bodyPr>
+                    </wps:wsp>
+                  </a:graphicData>
+                </a:graphic>
+              </wp:anchor>
+            </w:drawing>
+          </mc:Choice>
+          <mc:Fallback>
+            <w:pict>
+              <v:shapetype w14:anchorId="5050FBE3" id="_x0000_t66" coordsize="21600,21600" o:spt="66" adj="5400,5400" path="m@0,l@0@1,21600@1,21600@2@0@2@0,21600,,10800xe">
+                <v:stroke joinstyle="miter"/>
+                <v:formulas>
+                  <v:f eqn="val #0"/>
+                  <v:f eqn="val #1"/>
+                  <v:f eqn="sum 21600 0 #1"/>
+                  <v:f eqn="prod #0 #1 10800"/>
+                  <v:f eqn="sum #0 0 @3"/>
+                </v:formulas>
+                <v:path o:connecttype="custom" o:connectlocs="@0,0;0,10800;@0,21600;21600,10800" o:connectangles="270,180,90,0" textboxrect="@4,@1,21600,@2"/>
+                <v:handles>
+                  <v:h position="#0,#1" xrange="0,21600" yrange="0,10800"/>
+                </v:handles>
+              </v:shapetype>
+              <v:shape id="Balra nyíl 206" o:spid="_x0000_s1026" type="#_x0000_t66" style="position:absolute;margin-left:305.35pt;margin-top:20.75pt;width:48pt;height:33pt;z-index:251725824;visibility:visible;mso-wrap-style:square;mso-wrap-distance-left:9pt;mso-wrap-distance-top:0;mso-wrap-distance-right:9pt;mso-wrap-distance-bottom:0;mso-position-horizontal:absolute;mso-position-horizontal-relative:text;mso-position-vertical:absolute;mso-position-vertical-relative:text;v-text-anchor:middle" o:gfxdata="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" adj="7425" fillcolor="white [3212]" strokecolor="black [3213]" strokeweight="1pt"/>
+            </w:pict>
+          </mc:Fallback>
+        </mc:AlternateContent>
+      </w:r>
     </w:p>
     <w:p>
       <w:pPr>
@@ -5572,25 +6647,24 @@
       </w:pPr>
       <w:r>
         <w:rPr>
-          <w:rFonts w:ascii="Times New Roman" w:hAnsi="Times New Roman" w:cs="Times New Roman"/>
           <w:noProof/>
-          <w:sz w:val="32"/>
+          <w:sz w:val="28"/>
           <w:szCs w:val="40"/>
           <w:lang w:eastAsia="hu-HU"/>
         </w:rPr>
         <w:drawing>
-          <wp:anchor distT="0" distB="0" distL="114300" distR="114300" simplePos="0" relativeHeight="251707392" behindDoc="0" locked="0" layoutInCell="1" allowOverlap="1">
+          <wp:anchor distT="0" distB="0" distL="114300" distR="114300" simplePos="0" relativeHeight="251722752" behindDoc="0" locked="0" layoutInCell="1" allowOverlap="1">
             <wp:simplePos x="0" y="0"/>
             <wp:positionH relativeFrom="margin">
               <wp:align>center</wp:align>
             </wp:positionH>
             <wp:positionV relativeFrom="paragraph">
-              <wp:posOffset>9525</wp:posOffset>
+              <wp:posOffset>108585</wp:posOffset>
             </wp:positionV>
-            <wp:extent cx="7149870" cy="4160520"/>
-            <wp:effectExtent l="0" t="0" r="0" b="0"/>
+            <wp:extent cx="7444740" cy="4328134"/>
+            <wp:effectExtent l="0" t="0" r="3810" b="0"/>
             <wp:wrapNone/>
-            <wp:docPr id="192" name="Kép 192"/>
+            <wp:docPr id="203" name="Kép 203"/>
             <wp:cNvGraphicFramePr>
               <a:graphicFrameLocks xmlns:a="http://schemas.openxmlformats.org/drawingml/2006/main" noChangeAspect="1"/>
             </wp:cNvGraphicFramePr>
@@ -5598,36 +6672,29 @@
               <a:graphicData uri="http://schemas.openxmlformats.org/drawingml/2006/picture">
                 <pic:pic xmlns:pic="http://schemas.openxmlformats.org/drawingml/2006/picture">
                   <pic:nvPicPr>
-                    <pic:cNvPr id="192" name="dolgozok.jpg"/>
+                    <pic:cNvPr id="1" name=""/>
                     <pic:cNvPicPr/>
                   </pic:nvPicPr>
-                  <pic:blipFill rotWithShape="1">
-                    <a:blip r:embed="rId14">
+                  <pic:blipFill>
+                    <a:blip r:embed="rId21">
                       <a:extLst>
                         <a:ext uri="{28A0092B-C50C-407E-A947-70E740481C1C}">
                           <a14:useLocalDpi xmlns:a14="http://schemas.microsoft.com/office/drawing/2010/main" val="0"/>
                         </a:ext>
                       </a:extLst>
                     </a:blip>
-                    <a:srcRect l="3822" t="12159" r="3512" b="11584"/>
-                    <a:stretch/>
+                    <a:stretch>
+                      <a:fillRect/>
+                    </a:stretch>
                   </pic:blipFill>
-                  <pic:spPr bwMode="auto">
+                  <pic:spPr>
                     <a:xfrm>
                       <a:off x="0" y="0"/>
-                      <a:ext cx="7149870" cy="4160520"/>
+                      <a:ext cx="7444740" cy="4328134"/>
                     </a:xfrm>
                     <a:prstGeom prst="rect">
                       <a:avLst/>
                     </a:prstGeom>
-                    <a:ln>
-                      <a:noFill/>
-                    </a:ln>
-                    <a:extLst>
-                      <a:ext uri="{53640926-AAD7-44D8-BBD7-CCE9431645EC}">
-                        <a14:shadowObscured xmlns:a14="http://schemas.microsoft.com/office/drawing/2010/main"/>
-                      </a:ext>
-                    </a:extLst>
                   </pic:spPr>
                 </pic:pic>
               </a:graphicData>
@@ -5902,24 +6969,43 @@
       <w:r>
         <w:rPr>
           <w:rFonts w:ascii="Times New Roman" w:hAnsi="Times New Roman" w:cs="Times New Roman"/>
+          <w:sz w:val="32"/>
+          <w:szCs w:val="40"/>
+        </w:rPr>
+        <w:t>HR:</w:t>
+      </w:r>
+    </w:p>
+    <w:p>
+      <w:pPr>
+        <w:tabs>
+          <w:tab w:val="left" w:pos="1320"/>
+        </w:tabs>
+        <w:rPr>
+          <w:rFonts w:ascii="Times New Roman" w:hAnsi="Times New Roman" w:cs="Times New Roman"/>
+          <w:sz w:val="32"/>
+          <w:szCs w:val="40"/>
+        </w:rPr>
+      </w:pPr>
+      <w:r>
+        <w:rPr>
           <w:noProof/>
-          <w:sz w:val="32"/>
+          <w:sz w:val="28"/>
           <w:szCs w:val="40"/>
           <w:lang w:eastAsia="hu-HU"/>
         </w:rPr>
         <w:drawing>
-          <wp:anchor distT="0" distB="0" distL="114300" distR="114300" simplePos="0" relativeHeight="251708416" behindDoc="0" locked="0" layoutInCell="1" allowOverlap="1">
+          <wp:anchor distT="0" distB="0" distL="114300" distR="114300" simplePos="0" relativeHeight="251720704" behindDoc="0" locked="0" layoutInCell="1" allowOverlap="1">
             <wp:simplePos x="0" y="0"/>
             <wp:positionH relativeFrom="margin">
               <wp:align>center</wp:align>
             </wp:positionH>
             <wp:positionV relativeFrom="paragraph">
-              <wp:posOffset>306705</wp:posOffset>
+              <wp:posOffset>12065</wp:posOffset>
             </wp:positionV>
-            <wp:extent cx="8044070" cy="4625340"/>
-            <wp:effectExtent l="0" t="0" r="0" b="3810"/>
+            <wp:extent cx="8245555" cy="4816257"/>
+            <wp:effectExtent l="0" t="0" r="3175" b="3810"/>
             <wp:wrapNone/>
-            <wp:docPr id="193" name="Kép 193"/>
+            <wp:docPr id="29" name="Kép 29"/>
             <wp:cNvGraphicFramePr>
               <a:graphicFrameLocks xmlns:a="http://schemas.openxmlformats.org/drawingml/2006/main" noChangeAspect="1"/>
             </wp:cNvGraphicFramePr>
@@ -5927,11 +7013,11 @@
               <a:graphicData uri="http://schemas.openxmlformats.org/drawingml/2006/picture">
                 <pic:pic xmlns:pic="http://schemas.openxmlformats.org/drawingml/2006/picture">
                   <pic:nvPicPr>
-                    <pic:cNvPr id="193" name="Hr.jpg"/>
+                    <pic:cNvPr id="1" name=""/>
                     <pic:cNvPicPr/>
                   </pic:nvPicPr>
                   <pic:blipFill>
-                    <a:blip r:embed="rId15">
+                    <a:blip r:embed="rId22">
                       <a:extLst>
                         <a:ext uri="{28A0092B-C50C-407E-A947-70E740481C1C}">
                           <a14:useLocalDpi xmlns:a14="http://schemas.microsoft.com/office/drawing/2010/main" val="0"/>
@@ -5945,7 +7031,7 @@
                   <pic:spPr>
                     <a:xfrm>
                       <a:off x="0" y="0"/>
-                      <a:ext cx="8044070" cy="4625340"/>
+                      <a:ext cx="8245555" cy="4816257"/>
                     </a:xfrm>
                     <a:prstGeom prst="rect">
                       <a:avLst/>
@@ -5963,14 +7049,6 @@
           </wp:anchor>
         </w:drawing>
       </w:r>
-      <w:r>
-        <w:rPr>
-          <w:rFonts w:ascii="Times New Roman" w:hAnsi="Times New Roman" w:cs="Times New Roman"/>
-          <w:sz w:val="32"/>
-          <w:szCs w:val="40"/>
-        </w:rPr>
-        <w:t>HR:</w:t>
-      </w:r>
     </w:p>
     <w:p>
       <w:pPr>
@@ -6119,20 +7197,6 @@
         <w:tabs>
           <w:tab w:val="left" w:pos="1320"/>
         </w:tabs>
-        <w:jc w:val="center"/>
-        <w:rPr>
-          <w:rFonts w:ascii="Times New Roman" w:hAnsi="Times New Roman" w:cs="Times New Roman"/>
-          <w:sz w:val="32"/>
-          <w:szCs w:val="40"/>
-        </w:rPr>
-      </w:pPr>
-    </w:p>
-    <w:p>
-      <w:pPr>
-        <w:tabs>
-          <w:tab w:val="left" w:pos="1320"/>
-        </w:tabs>
-        <w:jc w:val="center"/>
         <w:rPr>
           <w:rFonts w:ascii="Times New Roman" w:hAnsi="Times New Roman" w:cs="Times New Roman"/>
           <w:sz w:val="32"/>
@@ -6225,6 +7289,19 @@
         </w:rPr>
         <w:t>Rendszergazda/főnök:</w:t>
       </w:r>
+    </w:p>
+    <w:p>
+      <w:pPr>
+        <w:tabs>
+          <w:tab w:val="left" w:pos="1320"/>
+        </w:tabs>
+        <w:rPr>
+          <w:rFonts w:ascii="Times New Roman" w:hAnsi="Times New Roman" w:cs="Times New Roman"/>
+          <w:b/>
+          <w:sz w:val="32"/>
+          <w:szCs w:val="40"/>
+        </w:rPr>
+      </w:pPr>
       <w:r>
         <w:rPr>
           <w:noProof/>
@@ -6232,43 +7309,19 @@
           <w:szCs w:val="40"/>
           <w:lang w:eastAsia="hu-HU"/>
         </w:rPr>
-        <w:t xml:space="preserve"> </w:t>
-      </w:r>
-    </w:p>
-    <w:p>
-      <w:pPr>
-        <w:tabs>
-          <w:tab w:val="left" w:pos="1320"/>
-        </w:tabs>
-        <w:rPr>
-          <w:rFonts w:ascii="Times New Roman" w:hAnsi="Times New Roman" w:cs="Times New Roman"/>
-          <w:b/>
-          <w:sz w:val="32"/>
-          <w:szCs w:val="40"/>
-        </w:rPr>
-      </w:pPr>
-      <w:r>
-        <w:rPr>
-          <w:rFonts w:ascii="Times New Roman" w:hAnsi="Times New Roman" w:cs="Times New Roman"/>
-          <w:b/>
-          <w:noProof/>
-          <w:sz w:val="32"/>
-          <w:szCs w:val="40"/>
-          <w:lang w:eastAsia="hu-HU"/>
-        </w:rPr>
         <w:drawing>
-          <wp:anchor distT="0" distB="0" distL="114300" distR="114300" simplePos="0" relativeHeight="251709440" behindDoc="0" locked="0" layoutInCell="1" allowOverlap="1">
+          <wp:anchor distT="0" distB="0" distL="114300" distR="114300" simplePos="0" relativeHeight="251721728" behindDoc="0" locked="0" layoutInCell="1" allowOverlap="1">
             <wp:simplePos x="0" y="0"/>
             <wp:positionH relativeFrom="margin">
               <wp:align>center</wp:align>
             </wp:positionH>
             <wp:positionV relativeFrom="paragraph">
-              <wp:posOffset>239395</wp:posOffset>
+              <wp:posOffset>118745</wp:posOffset>
             </wp:positionV>
-            <wp:extent cx="5024120" cy="4486545"/>
-            <wp:effectExtent l="0" t="0" r="5080" b="9525"/>
+            <wp:extent cx="5699760" cy="5120640"/>
+            <wp:effectExtent l="0" t="0" r="0" b="3810"/>
             <wp:wrapNone/>
-            <wp:docPr id="194" name="Kép 194"/>
+            <wp:docPr id="202" name="Kép 202"/>
             <wp:cNvGraphicFramePr>
               <a:graphicFrameLocks xmlns:a="http://schemas.openxmlformats.org/drawingml/2006/main" noChangeAspect="1"/>
             </wp:cNvGraphicFramePr>
@@ -6276,11 +7329,11 @@
               <a:graphicData uri="http://schemas.openxmlformats.org/drawingml/2006/picture">
                 <pic:pic xmlns:pic="http://schemas.openxmlformats.org/drawingml/2006/picture">
                   <pic:nvPicPr>
-                    <pic:cNvPr id="194" name="Rendszergazda_Boss.jpg"/>
+                    <pic:cNvPr id="1" name=""/>
                     <pic:cNvPicPr/>
                   </pic:nvPicPr>
                   <pic:blipFill>
-                    <a:blip r:embed="rId16">
+                    <a:blip r:embed="rId23">
                       <a:extLst>
                         <a:ext uri="{28A0092B-C50C-407E-A947-70E740481C1C}">
                           <a14:useLocalDpi xmlns:a14="http://schemas.microsoft.com/office/drawing/2010/main" val="0"/>
@@ -6294,7 +7347,7 @@
                   <pic:spPr>
                     <a:xfrm>
                       <a:off x="0" y="0"/>
-                      <a:ext cx="5024120" cy="4486545"/>
+                      <a:ext cx="5699760" cy="5120640"/>
                     </a:xfrm>
                     <a:prstGeom prst="rect">
                       <a:avLst/>
@@ -6318,33 +7371,41 @@
         <w:tabs>
           <w:tab w:val="left" w:pos="1320"/>
         </w:tabs>
-        <w:jc w:val="center"/>
-        <w:rPr>
-          <w:rFonts w:ascii="Times New Roman" w:hAnsi="Times New Roman" w:cs="Times New Roman"/>
-          <w:sz w:val="32"/>
-          <w:szCs w:val="40"/>
-        </w:rPr>
-      </w:pPr>
-    </w:p>
-    <w:p>
-      <w:pPr>
-        <w:tabs>
-          <w:tab w:val="left" w:pos="1320"/>
-        </w:tabs>
-        <w:jc w:val="center"/>
-        <w:rPr>
-          <w:rFonts w:ascii="Times New Roman" w:hAnsi="Times New Roman" w:cs="Times New Roman"/>
-          <w:sz w:val="32"/>
-          <w:szCs w:val="40"/>
-        </w:rPr>
-      </w:pPr>
-    </w:p>
-    <w:p>
-      <w:pPr>
-        <w:tabs>
-          <w:tab w:val="left" w:pos="1320"/>
-        </w:tabs>
-        <w:jc w:val="center"/>
+        <w:rPr>
+          <w:rFonts w:ascii="Times New Roman" w:hAnsi="Times New Roman" w:cs="Times New Roman"/>
+          <w:b/>
+          <w:sz w:val="32"/>
+          <w:szCs w:val="40"/>
+        </w:rPr>
+      </w:pPr>
+    </w:p>
+    <w:p>
+      <w:pPr>
+        <w:tabs>
+          <w:tab w:val="left" w:pos="1320"/>
+        </w:tabs>
+        <w:rPr>
+          <w:rFonts w:ascii="Times New Roman" w:hAnsi="Times New Roman" w:cs="Times New Roman"/>
+          <w:b/>
+          <w:sz w:val="32"/>
+          <w:szCs w:val="40"/>
+        </w:rPr>
+      </w:pPr>
+      <w:r>
+        <w:rPr>
+          <w:noProof/>
+          <w:sz w:val="28"/>
+          <w:szCs w:val="40"/>
+          <w:lang w:eastAsia="hu-HU"/>
+        </w:rPr>
+        <w:t xml:space="preserve"> </w:t>
+      </w:r>
+    </w:p>
+    <w:p>
+      <w:pPr>
+        <w:tabs>
+          <w:tab w:val="left" w:pos="1320"/>
+        </w:tabs>
         <w:rPr>
           <w:rFonts w:ascii="Times New Roman" w:hAnsi="Times New Roman" w:cs="Times New Roman"/>
           <w:sz w:val="32"/>
@@ -6643,7 +7704,7 @@
                     </pic:cNvPicPr>
                   </pic:nvPicPr>
                   <pic:blipFill>
-                    <a:blip r:embed="rId17" cstate="print">
+                    <a:blip r:embed="rId24" cstate="print">
                       <a:extLst>
                         <a:ext uri="{28A0092B-C50C-407E-A947-70E740481C1C}">
                           <a14:useLocalDpi xmlns:a14="http://schemas.microsoft.com/office/drawing/2010/main" val="0"/>
@@ -6735,7 +7796,7 @@
                     </pic:cNvPicPr>
                   </pic:nvPicPr>
                   <pic:blipFill>
-                    <a:blip r:embed="rId18" cstate="print">
+                    <a:blip r:embed="rId25" cstate="print">
                       <a:extLst>
                         <a:ext uri="{28A0092B-C50C-407E-A947-70E740481C1C}">
                           <a14:useLocalDpi xmlns:a14="http://schemas.microsoft.com/office/drawing/2010/main" val="0"/>
@@ -6874,7 +7935,7 @@
                     </pic:cNvPicPr>
                   </pic:nvPicPr>
                   <pic:blipFill>
-                    <a:blip r:embed="rId19" cstate="print">
+                    <a:blip r:embed="rId26" cstate="print">
                       <a:extLst>
                         <a:ext uri="{28A0092B-C50C-407E-A947-70E740481C1C}">
                           <a14:useLocalDpi xmlns:a14="http://schemas.microsoft.com/office/drawing/2010/main" val="0"/>
@@ -7090,8 +8151,6 @@
         <w:lastRenderedPageBreak/>
         <w:t>MEGBÍZÁSI SZERZŐDÉS</w:t>
       </w:r>
-      <w:bookmarkStart w:id="0" w:name="_GoBack"/>
-      <w:bookmarkEnd w:id="0"/>
     </w:p>
     <w:p>
       <w:pPr>
@@ -7955,8 +9014,10 @@
       </w:pPr>
       <w:r>
         <w:rPr>
+          <w:noProof/>
           <w:sz w:val="28"/>
           <w:szCs w:val="40"/>
+          <w:lang w:eastAsia="hu-HU"/>
         </w:rPr>
         <w:drawing>
           <wp:anchor distT="0" distB="0" distL="114300" distR="114300" simplePos="0" relativeHeight="251702272" behindDoc="0" locked="0" layoutInCell="1" allowOverlap="1">
@@ -7984,7 +9045,7 @@
                     </pic:cNvPicPr>
                   </pic:nvPicPr>
                   <pic:blipFill>
-                    <a:blip r:embed="rId20" cstate="print">
+                    <a:blip r:embed="rId27" cstate="print">
                       <a:extLst>
                         <a:ext uri="{28A0092B-C50C-407E-A947-70E740481C1C}">
                           <a14:useLocalDpi xmlns:a14="http://schemas.microsoft.com/office/drawing/2010/main" val="0"/>
@@ -9662,6 +10723,7 @@
   <w:style w:type="character" w:default="1" w:styleId="Bekezdsalapbettpusa">
     <w:name w:val="Default Paragraph Font"/>
     <w:uiPriority w:val="1"/>
+    <w:semiHidden/>
     <w:unhideWhenUsed/>
   </w:style>
   <w:style w:type="table" w:default="1" w:styleId="Normltblzat">
@@ -10501,7 +11563,7 @@
 </file>
 
 <file path=customXml/itemProps1.xml><?xml version="1.0" encoding="utf-8"?>
-<ds:datastoreItem xmlns:ds="http://schemas.openxmlformats.org/officeDocument/2006/customXml" ds:itemID="{699BD79F-4953-47DD-96B8-5D7369F175A7}">
+<ds:datastoreItem xmlns:ds="http://schemas.openxmlformats.org/officeDocument/2006/customXml" ds:itemID="{68AD5F99-8E9A-4712-A7E9-9CEBA701C22D}">
   <ds:schemaRefs>
     <ds:schemaRef ds:uri="http://schemas.openxmlformats.org/officeDocument/2006/bibliography"/>
   </ds:schemaRefs>

</xml_diff>

<commit_message>
Teljes topológia beillesztése a dokumentációba
</commit_message>
<xml_diff>
--- a/Projekt_dokumentacio.docx
+++ b/Projekt_dokumentacio.docx
@@ -5602,7 +5602,6 @@
           </wp:anchor>
         </w:drawing>
       </w:r>
-      <w:bookmarkStart w:id="0" w:name="_GoBack"/>
       <w:r>
         <w:rPr>
           <w:noProof/>
@@ -5666,7 +5665,6 @@
           </wp:anchor>
         </w:drawing>
       </w:r>
-      <w:bookmarkEnd w:id="0"/>
       <w:r>
         <w:rPr>
           <w:rFonts w:ascii="Times New Roman" w:hAnsi="Times New Roman" w:cs="Times New Roman"/>
@@ -7184,23 +7182,24 @@
         <w:tabs>
           <w:tab w:val="left" w:pos="1320"/>
         </w:tabs>
-        <w:jc w:val="center"/>
-        <w:rPr>
-          <w:rFonts w:ascii="Times New Roman" w:hAnsi="Times New Roman" w:cs="Times New Roman"/>
-          <w:sz w:val="32"/>
-          <w:szCs w:val="40"/>
-        </w:rPr>
-      </w:pPr>
-    </w:p>
-    <w:p>
-      <w:pPr>
-        <w:tabs>
-          <w:tab w:val="left" w:pos="1320"/>
-        </w:tabs>
-        <w:rPr>
-          <w:rFonts w:ascii="Times New Roman" w:hAnsi="Times New Roman" w:cs="Times New Roman"/>
-          <w:sz w:val="32"/>
-          <w:szCs w:val="40"/>
+        <w:rPr>
+          <w:noProof/>
+          <w:sz w:val="28"/>
+          <w:szCs w:val="40"/>
+          <w:lang w:eastAsia="hu-HU"/>
+        </w:rPr>
+      </w:pPr>
+    </w:p>
+    <w:p>
+      <w:pPr>
+        <w:tabs>
+          <w:tab w:val="left" w:pos="1320"/>
+        </w:tabs>
+        <w:rPr>
+          <w:noProof/>
+          <w:sz w:val="28"/>
+          <w:szCs w:val="40"/>
+          <w:lang w:eastAsia="hu-HU"/>
         </w:rPr>
       </w:pPr>
     </w:p>
@@ -7313,10 +7312,10 @@
           <wp:anchor distT="0" distB="0" distL="114300" distR="114300" simplePos="0" relativeHeight="251721728" behindDoc="0" locked="0" layoutInCell="1" allowOverlap="1">
             <wp:simplePos x="0" y="0"/>
             <wp:positionH relativeFrom="margin">
-              <wp:align>center</wp:align>
+              <wp:posOffset>1705247</wp:posOffset>
             </wp:positionH>
             <wp:positionV relativeFrom="paragraph">
-              <wp:posOffset>118745</wp:posOffset>
+              <wp:posOffset>140153</wp:posOffset>
             </wp:positionV>
             <wp:extent cx="5699760" cy="5120640"/>
             <wp:effectExtent l="0" t="0" r="0" b="3810"/>
@@ -7391,6 +7390,366 @@
           <w:szCs w:val="40"/>
         </w:rPr>
       </w:pPr>
+    </w:p>
+    <w:p>
+      <w:pPr>
+        <w:tabs>
+          <w:tab w:val="left" w:pos="1320"/>
+        </w:tabs>
+        <w:rPr>
+          <w:rFonts w:ascii="Times New Roman" w:hAnsi="Times New Roman" w:cs="Times New Roman"/>
+          <w:b/>
+          <w:sz w:val="32"/>
+          <w:szCs w:val="40"/>
+        </w:rPr>
+      </w:pPr>
+    </w:p>
+    <w:p>
+      <w:pPr>
+        <w:tabs>
+          <w:tab w:val="left" w:pos="1320"/>
+        </w:tabs>
+        <w:rPr>
+          <w:rFonts w:ascii="Times New Roman" w:hAnsi="Times New Roman" w:cs="Times New Roman"/>
+          <w:b/>
+          <w:sz w:val="32"/>
+          <w:szCs w:val="40"/>
+        </w:rPr>
+      </w:pPr>
+    </w:p>
+    <w:p>
+      <w:pPr>
+        <w:tabs>
+          <w:tab w:val="left" w:pos="1320"/>
+        </w:tabs>
+        <w:rPr>
+          <w:rFonts w:ascii="Times New Roman" w:hAnsi="Times New Roman" w:cs="Times New Roman"/>
+          <w:b/>
+          <w:sz w:val="32"/>
+          <w:szCs w:val="40"/>
+        </w:rPr>
+      </w:pPr>
+    </w:p>
+    <w:p>
+      <w:pPr>
+        <w:tabs>
+          <w:tab w:val="left" w:pos="1320"/>
+        </w:tabs>
+        <w:rPr>
+          <w:rFonts w:ascii="Times New Roman" w:hAnsi="Times New Roman" w:cs="Times New Roman"/>
+          <w:b/>
+          <w:sz w:val="32"/>
+          <w:szCs w:val="40"/>
+        </w:rPr>
+      </w:pPr>
+    </w:p>
+    <w:p>
+      <w:pPr>
+        <w:tabs>
+          <w:tab w:val="left" w:pos="1320"/>
+        </w:tabs>
+        <w:rPr>
+          <w:rFonts w:ascii="Times New Roman" w:hAnsi="Times New Roman" w:cs="Times New Roman"/>
+          <w:b/>
+          <w:sz w:val="32"/>
+          <w:szCs w:val="40"/>
+        </w:rPr>
+      </w:pPr>
+    </w:p>
+    <w:p>
+      <w:pPr>
+        <w:tabs>
+          <w:tab w:val="left" w:pos="1320"/>
+        </w:tabs>
+        <w:rPr>
+          <w:rFonts w:ascii="Times New Roman" w:hAnsi="Times New Roman" w:cs="Times New Roman"/>
+          <w:b/>
+          <w:sz w:val="32"/>
+          <w:szCs w:val="40"/>
+        </w:rPr>
+      </w:pPr>
+    </w:p>
+    <w:p>
+      <w:pPr>
+        <w:tabs>
+          <w:tab w:val="left" w:pos="1320"/>
+        </w:tabs>
+        <w:rPr>
+          <w:rFonts w:ascii="Times New Roman" w:hAnsi="Times New Roman" w:cs="Times New Roman"/>
+          <w:b/>
+          <w:sz w:val="32"/>
+          <w:szCs w:val="40"/>
+        </w:rPr>
+      </w:pPr>
+    </w:p>
+    <w:p>
+      <w:pPr>
+        <w:tabs>
+          <w:tab w:val="left" w:pos="1320"/>
+        </w:tabs>
+        <w:rPr>
+          <w:rFonts w:ascii="Times New Roman" w:hAnsi="Times New Roman" w:cs="Times New Roman"/>
+          <w:b/>
+          <w:sz w:val="32"/>
+          <w:szCs w:val="40"/>
+        </w:rPr>
+      </w:pPr>
+    </w:p>
+    <w:p>
+      <w:pPr>
+        <w:tabs>
+          <w:tab w:val="left" w:pos="1320"/>
+        </w:tabs>
+        <w:rPr>
+          <w:rFonts w:ascii="Times New Roman" w:hAnsi="Times New Roman" w:cs="Times New Roman"/>
+          <w:b/>
+          <w:sz w:val="32"/>
+          <w:szCs w:val="40"/>
+        </w:rPr>
+      </w:pPr>
+    </w:p>
+    <w:p>
+      <w:pPr>
+        <w:tabs>
+          <w:tab w:val="left" w:pos="1320"/>
+        </w:tabs>
+        <w:rPr>
+          <w:rFonts w:ascii="Times New Roman" w:hAnsi="Times New Roman" w:cs="Times New Roman"/>
+          <w:b/>
+          <w:sz w:val="32"/>
+          <w:szCs w:val="40"/>
+        </w:rPr>
+      </w:pPr>
+    </w:p>
+    <w:p>
+      <w:pPr>
+        <w:tabs>
+          <w:tab w:val="left" w:pos="1320"/>
+        </w:tabs>
+        <w:rPr>
+          <w:rFonts w:ascii="Times New Roman" w:hAnsi="Times New Roman" w:cs="Times New Roman"/>
+          <w:b/>
+          <w:sz w:val="32"/>
+          <w:szCs w:val="40"/>
+        </w:rPr>
+      </w:pPr>
+    </w:p>
+    <w:p>
+      <w:pPr>
+        <w:tabs>
+          <w:tab w:val="left" w:pos="1320"/>
+        </w:tabs>
+        <w:rPr>
+          <w:rFonts w:ascii="Times New Roman" w:hAnsi="Times New Roman" w:cs="Times New Roman"/>
+          <w:b/>
+          <w:sz w:val="32"/>
+          <w:szCs w:val="40"/>
+        </w:rPr>
+      </w:pPr>
+      <w:r>
+        <w:rPr>
+          <w:rFonts w:ascii="Times New Roman" w:hAnsi="Times New Roman" w:cs="Times New Roman"/>
+          <w:b/>
+          <w:sz w:val="32"/>
+          <w:szCs w:val="40"/>
+        </w:rPr>
+        <w:lastRenderedPageBreak/>
+        <w:drawing>
+          <wp:anchor distT="0" distB="0" distL="114300" distR="114300" simplePos="0" relativeHeight="251731968" behindDoc="1" locked="0" layoutInCell="1" allowOverlap="1">
+            <wp:simplePos x="0" y="0"/>
+            <wp:positionH relativeFrom="page">
+              <wp:align>right</wp:align>
+            </wp:positionH>
+            <wp:positionV relativeFrom="paragraph">
+              <wp:posOffset>-899795</wp:posOffset>
+            </wp:positionV>
+            <wp:extent cx="10678795" cy="7532914"/>
+            <wp:effectExtent l="0" t="0" r="8255" b="0"/>
+            <wp:wrapNone/>
+            <wp:docPr id="21" name="Kép 21" descr="C:\Users\Gergő\Desktop\background1.png"/>
+            <wp:cNvGraphicFramePr>
+              <a:graphicFrameLocks xmlns:a="http://schemas.openxmlformats.org/drawingml/2006/main" noChangeAspect="1"/>
+            </wp:cNvGraphicFramePr>
+            <a:graphic xmlns:a="http://schemas.openxmlformats.org/drawingml/2006/main">
+              <a:graphicData uri="http://schemas.openxmlformats.org/drawingml/2006/picture">
+                <pic:pic xmlns:pic="http://schemas.openxmlformats.org/drawingml/2006/picture">
+                  <pic:nvPicPr>
+                    <pic:cNvPr id="0" name="Picture 3" descr="C:\Users\Gergő\Desktop\background1.png"/>
+                    <pic:cNvPicPr>
+                      <a:picLocks noChangeAspect="1" noChangeArrowheads="1"/>
+                    </pic:cNvPicPr>
+                  </pic:nvPicPr>
+                  <pic:blipFill>
+                    <a:blip r:embed="rId6">
+                      <a:extLst>
+                        <a:ext uri="{28A0092B-C50C-407E-A947-70E740481C1C}">
+                          <a14:useLocalDpi xmlns:a14="http://schemas.microsoft.com/office/drawing/2010/main" val="0"/>
+                        </a:ext>
+                      </a:extLst>
+                    </a:blip>
+                    <a:srcRect/>
+                    <a:stretch>
+                      <a:fillRect/>
+                    </a:stretch>
+                  </pic:blipFill>
+                  <pic:spPr bwMode="auto">
+                    <a:xfrm>
+                      <a:off x="0" y="0"/>
+                      <a:ext cx="10678795" cy="7532914"/>
+                    </a:xfrm>
+                    <a:prstGeom prst="rect">
+                      <a:avLst/>
+                    </a:prstGeom>
+                    <a:noFill/>
+                    <a:ln>
+                      <a:noFill/>
+                    </a:ln>
+                  </pic:spPr>
+                </pic:pic>
+              </a:graphicData>
+            </a:graphic>
+            <wp14:sizeRelH relativeFrom="page">
+              <wp14:pctWidth>0</wp14:pctWidth>
+            </wp14:sizeRelH>
+            <wp14:sizeRelV relativeFrom="page">
+              <wp14:pctHeight>0</wp14:pctHeight>
+            </wp14:sizeRelV>
+          </wp:anchor>
+        </w:drawing>
+      </w:r>
+      <w:r>
+        <w:rPr>
+          <w:rFonts w:ascii="Times New Roman" w:hAnsi="Times New Roman" w:cs="Times New Roman"/>
+          <w:b/>
+          <w:sz w:val="32"/>
+          <w:szCs w:val="40"/>
+        </w:rPr>
+        <w:t>Tervezett t</w:t>
+      </w:r>
+      <w:r>
+        <w:rPr>
+          <w:rFonts w:ascii="Times New Roman" w:hAnsi="Times New Roman" w:cs="Times New Roman"/>
+          <w:b/>
+          <w:sz w:val="32"/>
+          <w:szCs w:val="40"/>
+        </w:rPr>
+        <w:t>opológia</w:t>
+      </w:r>
+    </w:p>
+    <w:p>
+      <w:pPr>
+        <w:tabs>
+          <w:tab w:val="left" w:pos="1320"/>
+        </w:tabs>
+        <w:rPr>
+          <w:rFonts w:ascii="Times New Roman" w:hAnsi="Times New Roman" w:cs="Times New Roman"/>
+          <w:b/>
+          <w:sz w:val="32"/>
+          <w:szCs w:val="40"/>
+        </w:rPr>
+      </w:pPr>
+      <w:r>
+        <w:rPr>
+          <w:rFonts w:ascii="Times New Roman" w:hAnsi="Times New Roman" w:cs="Times New Roman"/>
+          <w:b/>
+          <w:sz w:val="32"/>
+          <w:szCs w:val="40"/>
+        </w:rPr>
+        <w:drawing>
+          <wp:anchor distT="0" distB="0" distL="114300" distR="114300" simplePos="0" relativeHeight="251742208" behindDoc="1" locked="0" layoutInCell="1" allowOverlap="1">
+            <wp:simplePos x="0" y="0"/>
+            <wp:positionH relativeFrom="margin">
+              <wp:posOffset>-486138</wp:posOffset>
+            </wp:positionH>
+            <wp:positionV relativeFrom="paragraph">
+              <wp:posOffset>230504</wp:posOffset>
+            </wp:positionV>
+            <wp:extent cx="9775372" cy="4136061"/>
+            <wp:effectExtent l="0" t="0" r="0" b="0"/>
+            <wp:wrapNone/>
+            <wp:docPr id="215" name="Kép 215"/>
+            <wp:cNvGraphicFramePr>
+              <a:graphicFrameLocks xmlns:a="http://schemas.openxmlformats.org/drawingml/2006/main" noChangeAspect="1"/>
+            </wp:cNvGraphicFramePr>
+            <a:graphic xmlns:a="http://schemas.openxmlformats.org/drawingml/2006/main">
+              <a:graphicData uri="http://schemas.openxmlformats.org/drawingml/2006/picture">
+                <pic:pic xmlns:pic="http://schemas.openxmlformats.org/drawingml/2006/picture">
+                  <pic:nvPicPr>
+                    <pic:cNvPr id="1" name=""/>
+                    <pic:cNvPicPr/>
+                  </pic:nvPicPr>
+                  <pic:blipFill>
+                    <a:blip r:embed="rId24">
+                      <a:extLst>
+                        <a:ext uri="{28A0092B-C50C-407E-A947-70E740481C1C}">
+                          <a14:useLocalDpi xmlns:a14="http://schemas.microsoft.com/office/drawing/2010/main" val="0"/>
+                        </a:ext>
+                      </a:extLst>
+                    </a:blip>
+                    <a:stretch>
+                      <a:fillRect/>
+                    </a:stretch>
+                  </pic:blipFill>
+                  <pic:spPr>
+                    <a:xfrm>
+                      <a:off x="0" y="0"/>
+                      <a:ext cx="9791487" cy="4142880"/>
+                    </a:xfrm>
+                    <a:prstGeom prst="rect">
+                      <a:avLst/>
+                    </a:prstGeom>
+                  </pic:spPr>
+                </pic:pic>
+              </a:graphicData>
+            </a:graphic>
+            <wp14:sizeRelH relativeFrom="page">
+              <wp14:pctWidth>0</wp14:pctWidth>
+            </wp14:sizeRelH>
+            <wp14:sizeRelV relativeFrom="page">
+              <wp14:pctHeight>0</wp14:pctHeight>
+            </wp14:sizeRelV>
+          </wp:anchor>
+        </w:drawing>
+      </w:r>
+    </w:p>
+    <w:p>
+      <w:pPr>
+        <w:tabs>
+          <w:tab w:val="left" w:pos="1320"/>
+        </w:tabs>
+        <w:rPr>
+          <w:rFonts w:ascii="Times New Roman" w:hAnsi="Times New Roman" w:cs="Times New Roman"/>
+          <w:b/>
+          <w:sz w:val="32"/>
+          <w:szCs w:val="40"/>
+        </w:rPr>
+      </w:pPr>
+    </w:p>
+    <w:p>
+      <w:pPr>
+        <w:tabs>
+          <w:tab w:val="left" w:pos="1320"/>
+        </w:tabs>
+        <w:rPr>
+          <w:rFonts w:ascii="Times New Roman" w:hAnsi="Times New Roman" w:cs="Times New Roman"/>
+          <w:b/>
+          <w:sz w:val="32"/>
+          <w:szCs w:val="40"/>
+        </w:rPr>
+      </w:pPr>
+    </w:p>
+    <w:p>
+      <w:pPr>
+        <w:tabs>
+          <w:tab w:val="left" w:pos="1320"/>
+        </w:tabs>
+        <w:rPr>
+          <w:rFonts w:ascii="Times New Roman" w:hAnsi="Times New Roman" w:cs="Times New Roman"/>
+          <w:b/>
+          <w:sz w:val="32"/>
+          <w:szCs w:val="40"/>
+        </w:rPr>
+      </w:pPr>
       <w:r>
         <w:rPr>
           <w:noProof/>
@@ -7418,144 +7777,539 @@
         <w:tabs>
           <w:tab w:val="left" w:pos="1320"/>
         </w:tabs>
-        <w:jc w:val="center"/>
-        <w:rPr>
-          <w:rFonts w:ascii="Times New Roman" w:hAnsi="Times New Roman" w:cs="Times New Roman"/>
-          <w:sz w:val="32"/>
-          <w:szCs w:val="40"/>
-        </w:rPr>
-      </w:pPr>
-    </w:p>
-    <w:p>
-      <w:pPr>
-        <w:tabs>
-          <w:tab w:val="left" w:pos="1320"/>
-        </w:tabs>
-        <w:jc w:val="center"/>
-        <w:rPr>
-          <w:rFonts w:ascii="Times New Roman" w:hAnsi="Times New Roman" w:cs="Times New Roman"/>
-          <w:sz w:val="32"/>
-          <w:szCs w:val="40"/>
-        </w:rPr>
-      </w:pPr>
-    </w:p>
-    <w:p>
-      <w:pPr>
-        <w:tabs>
-          <w:tab w:val="left" w:pos="1320"/>
-        </w:tabs>
-        <w:jc w:val="center"/>
-        <w:rPr>
-          <w:rFonts w:ascii="Times New Roman" w:hAnsi="Times New Roman" w:cs="Times New Roman"/>
-          <w:sz w:val="32"/>
-          <w:szCs w:val="40"/>
-        </w:rPr>
-      </w:pPr>
-    </w:p>
-    <w:p>
-      <w:pPr>
-        <w:tabs>
-          <w:tab w:val="left" w:pos="1320"/>
-        </w:tabs>
-        <w:jc w:val="center"/>
-        <w:rPr>
-          <w:rFonts w:ascii="Times New Roman" w:hAnsi="Times New Roman" w:cs="Times New Roman"/>
-          <w:sz w:val="32"/>
-          <w:szCs w:val="40"/>
-        </w:rPr>
-      </w:pPr>
-    </w:p>
-    <w:p>
-      <w:pPr>
-        <w:tabs>
-          <w:tab w:val="left" w:pos="1320"/>
-        </w:tabs>
-        <w:jc w:val="center"/>
-        <w:rPr>
-          <w:rFonts w:ascii="Times New Roman" w:hAnsi="Times New Roman" w:cs="Times New Roman"/>
-          <w:sz w:val="32"/>
-          <w:szCs w:val="40"/>
-        </w:rPr>
-      </w:pPr>
-    </w:p>
-    <w:p>
-      <w:pPr>
-        <w:tabs>
-          <w:tab w:val="left" w:pos="1320"/>
-        </w:tabs>
-        <w:jc w:val="center"/>
-        <w:rPr>
-          <w:rFonts w:ascii="Times New Roman" w:hAnsi="Times New Roman" w:cs="Times New Roman"/>
-          <w:sz w:val="32"/>
-          <w:szCs w:val="40"/>
-        </w:rPr>
-      </w:pPr>
-    </w:p>
-    <w:p>
-      <w:pPr>
-        <w:tabs>
-          <w:tab w:val="left" w:pos="1320"/>
-        </w:tabs>
-        <w:jc w:val="center"/>
-        <w:rPr>
-          <w:rFonts w:ascii="Times New Roman" w:hAnsi="Times New Roman" w:cs="Times New Roman"/>
-          <w:sz w:val="32"/>
-          <w:szCs w:val="40"/>
-        </w:rPr>
-      </w:pPr>
-    </w:p>
-    <w:p>
-      <w:pPr>
-        <w:tabs>
-          <w:tab w:val="left" w:pos="1320"/>
-        </w:tabs>
-        <w:jc w:val="center"/>
-        <w:rPr>
-          <w:rFonts w:ascii="Times New Roman" w:hAnsi="Times New Roman" w:cs="Times New Roman"/>
-          <w:sz w:val="32"/>
-          <w:szCs w:val="40"/>
-        </w:rPr>
-      </w:pPr>
-    </w:p>
-    <w:p>
-      <w:pPr>
-        <w:tabs>
-          <w:tab w:val="left" w:pos="1320"/>
-        </w:tabs>
-        <w:jc w:val="center"/>
-        <w:rPr>
-          <w:rFonts w:ascii="Times New Roman" w:hAnsi="Times New Roman" w:cs="Times New Roman"/>
-          <w:sz w:val="32"/>
-          <w:szCs w:val="40"/>
-        </w:rPr>
-      </w:pPr>
-    </w:p>
-    <w:p>
-      <w:pPr>
-        <w:tabs>
-          <w:tab w:val="left" w:pos="1320"/>
-        </w:tabs>
-        <w:jc w:val="center"/>
-        <w:rPr>
-          <w:rFonts w:ascii="Times New Roman" w:hAnsi="Times New Roman" w:cs="Times New Roman"/>
-          <w:sz w:val="32"/>
-          <w:szCs w:val="40"/>
-        </w:rPr>
-      </w:pPr>
-    </w:p>
-    <w:p>
-      <w:pPr>
-        <w:tabs>
-          <w:tab w:val="left" w:pos="1320"/>
-        </w:tabs>
-        <w:jc w:val="center"/>
-        <w:rPr>
-          <w:rFonts w:ascii="Times New Roman" w:hAnsi="Times New Roman" w:cs="Times New Roman"/>
-          <w:b/>
-          <w:sz w:val="32"/>
-          <w:szCs w:val="40"/>
-        </w:rPr>
-      </w:pPr>
+        <w:rPr>
+          <w:rFonts w:ascii="Times New Roman" w:hAnsi="Times New Roman" w:cs="Times New Roman"/>
+          <w:sz w:val="32"/>
+          <w:szCs w:val="40"/>
+        </w:rPr>
+      </w:pPr>
+    </w:p>
+    <w:p>
+      <w:pPr>
+        <w:tabs>
+          <w:tab w:val="left" w:pos="1320"/>
+        </w:tabs>
+        <w:jc w:val="center"/>
+        <w:rPr>
+          <w:rFonts w:ascii="Times New Roman" w:hAnsi="Times New Roman" w:cs="Times New Roman"/>
+          <w:sz w:val="32"/>
+          <w:szCs w:val="40"/>
+        </w:rPr>
+      </w:pPr>
+    </w:p>
+    <w:p>
+      <w:pPr>
+        <w:tabs>
+          <w:tab w:val="left" w:pos="1320"/>
+        </w:tabs>
+        <w:jc w:val="center"/>
+        <w:rPr>
+          <w:rFonts w:ascii="Times New Roman" w:hAnsi="Times New Roman" w:cs="Times New Roman"/>
+          <w:sz w:val="32"/>
+          <w:szCs w:val="40"/>
+        </w:rPr>
+      </w:pPr>
+    </w:p>
+    <w:p>
+      <w:pPr>
+        <w:tabs>
+          <w:tab w:val="left" w:pos="1320"/>
+        </w:tabs>
+        <w:jc w:val="center"/>
+        <w:rPr>
+          <w:rFonts w:ascii="Times New Roman" w:hAnsi="Times New Roman" w:cs="Times New Roman"/>
+          <w:sz w:val="32"/>
+          <w:szCs w:val="40"/>
+        </w:rPr>
+      </w:pPr>
+    </w:p>
+    <w:p>
+      <w:pPr>
+        <w:tabs>
+          <w:tab w:val="left" w:pos="1320"/>
+        </w:tabs>
+        <w:jc w:val="center"/>
+        <w:rPr>
+          <w:rFonts w:ascii="Times New Roman" w:hAnsi="Times New Roman" w:cs="Times New Roman"/>
+          <w:sz w:val="32"/>
+          <w:szCs w:val="40"/>
+        </w:rPr>
+      </w:pPr>
+    </w:p>
+    <w:p>
+      <w:pPr>
+        <w:tabs>
+          <w:tab w:val="left" w:pos="1320"/>
+        </w:tabs>
+        <w:jc w:val="center"/>
+        <w:rPr>
+          <w:rFonts w:ascii="Times New Roman" w:hAnsi="Times New Roman" w:cs="Times New Roman"/>
+          <w:sz w:val="32"/>
+          <w:szCs w:val="40"/>
+        </w:rPr>
+      </w:pPr>
+    </w:p>
+    <w:p>
+      <w:pPr>
+        <w:tabs>
+          <w:tab w:val="left" w:pos="1320"/>
+        </w:tabs>
+        <w:jc w:val="center"/>
+        <w:rPr>
+          <w:rFonts w:ascii="Times New Roman" w:hAnsi="Times New Roman" w:cs="Times New Roman"/>
+          <w:sz w:val="32"/>
+          <w:szCs w:val="40"/>
+        </w:rPr>
+      </w:pPr>
+    </w:p>
+    <w:p>
+      <w:pPr>
+        <w:tabs>
+          <w:tab w:val="left" w:pos="1320"/>
+        </w:tabs>
+        <w:jc w:val="center"/>
+        <w:rPr>
+          <w:rFonts w:ascii="Times New Roman" w:hAnsi="Times New Roman" w:cs="Times New Roman"/>
+          <w:sz w:val="32"/>
+          <w:szCs w:val="40"/>
+        </w:rPr>
+      </w:pPr>
+    </w:p>
+    <w:p>
+      <w:pPr>
+        <w:tabs>
+          <w:tab w:val="left" w:pos="1320"/>
+        </w:tabs>
+        <w:jc w:val="center"/>
+        <w:rPr>
+          <w:rFonts w:ascii="Times New Roman" w:hAnsi="Times New Roman" w:cs="Times New Roman"/>
+          <w:sz w:val="32"/>
+          <w:szCs w:val="40"/>
+        </w:rPr>
+      </w:pPr>
+    </w:p>
+    <w:p>
+      <w:pPr>
+        <w:tabs>
+          <w:tab w:val="left" w:pos="1320"/>
+        </w:tabs>
+        <w:rPr>
+          <w:rFonts w:ascii="Times New Roman" w:hAnsi="Times New Roman" w:cs="Times New Roman"/>
+          <w:b/>
+          <w:sz w:val="32"/>
+          <w:szCs w:val="40"/>
+        </w:rPr>
+      </w:pPr>
+      <w:r>
+        <w:rPr>
+          <w:rFonts w:ascii="Times New Roman" w:hAnsi="Times New Roman" w:cs="Times New Roman"/>
+          <w:b/>
+          <w:noProof/>
+          <w:sz w:val="32"/>
+          <w:szCs w:val="40"/>
+          <w:lang w:eastAsia="hu-HU"/>
+        </w:rPr>
+        <w:lastRenderedPageBreak/>
+        <w:drawing>
+          <wp:anchor distT="0" distB="0" distL="114300" distR="114300" simplePos="0" relativeHeight="251743232" behindDoc="0" locked="0" layoutInCell="1" allowOverlap="1">
+            <wp:simplePos x="0" y="0"/>
+            <wp:positionH relativeFrom="margin">
+              <wp:align>center</wp:align>
+            </wp:positionH>
+            <wp:positionV relativeFrom="paragraph">
+              <wp:posOffset>-322852</wp:posOffset>
+            </wp:positionV>
+            <wp:extent cx="9677400" cy="6365643"/>
+            <wp:effectExtent l="0" t="0" r="0" b="0"/>
+            <wp:wrapNone/>
+            <wp:docPr id="216" name="Kép 216"/>
+            <wp:cNvGraphicFramePr>
+              <a:graphicFrameLocks xmlns:a="http://schemas.openxmlformats.org/drawingml/2006/main" noChangeAspect="1"/>
+            </wp:cNvGraphicFramePr>
+            <a:graphic xmlns:a="http://schemas.openxmlformats.org/drawingml/2006/main">
+              <a:graphicData uri="http://schemas.openxmlformats.org/drawingml/2006/picture">
+                <pic:pic xmlns:pic="http://schemas.openxmlformats.org/drawingml/2006/picture">
+                  <pic:nvPicPr>
+                    <pic:cNvPr id="0" name="Picture 2"/>
+                    <pic:cNvPicPr>
+                      <a:picLocks noChangeAspect="1" noChangeArrowheads="1"/>
+                    </pic:cNvPicPr>
+                  </pic:nvPicPr>
+                  <pic:blipFill>
+                    <a:blip r:embed="rId25">
+                      <a:extLst>
+                        <a:ext uri="{28A0092B-C50C-407E-A947-70E740481C1C}">
+                          <a14:useLocalDpi xmlns:a14="http://schemas.microsoft.com/office/drawing/2010/main" val="0"/>
+                        </a:ext>
+                      </a:extLst>
+                    </a:blip>
+                    <a:srcRect/>
+                    <a:stretch>
+                      <a:fillRect/>
+                    </a:stretch>
+                  </pic:blipFill>
+                  <pic:spPr bwMode="auto">
+                    <a:xfrm>
+                      <a:off x="0" y="0"/>
+                      <a:ext cx="9677400" cy="6365643"/>
+                    </a:xfrm>
+                    <a:prstGeom prst="rect">
+                      <a:avLst/>
+                    </a:prstGeom>
+                    <a:noFill/>
+                  </pic:spPr>
+                </pic:pic>
+              </a:graphicData>
+            </a:graphic>
+            <wp14:sizeRelH relativeFrom="page">
+              <wp14:pctWidth>0</wp14:pctWidth>
+            </wp14:sizeRelH>
+            <wp14:sizeRelV relativeFrom="page">
+              <wp14:pctHeight>0</wp14:pctHeight>
+            </wp14:sizeRelV>
+          </wp:anchor>
+        </w:drawing>
+      </w:r>
+      <w:r>
+        <w:rPr>
+          <w:rFonts w:ascii="Times New Roman" w:hAnsi="Times New Roman" w:cs="Times New Roman"/>
+          <w:noProof/>
+          <w:sz w:val="32"/>
+          <w:szCs w:val="40"/>
+          <w:lang w:eastAsia="hu-HU"/>
+        </w:rPr>
+        <w:drawing>
+          <wp:anchor distT="0" distB="0" distL="114300" distR="114300" simplePos="0" relativeHeight="251741184" behindDoc="1" locked="0" layoutInCell="1" allowOverlap="1">
+            <wp:simplePos x="0" y="0"/>
+            <wp:positionH relativeFrom="page">
+              <wp:align>right</wp:align>
+            </wp:positionH>
+            <wp:positionV relativeFrom="paragraph">
+              <wp:posOffset>-899795</wp:posOffset>
+            </wp:positionV>
+            <wp:extent cx="10689198" cy="7532914"/>
+            <wp:effectExtent l="0" t="0" r="0" b="0"/>
+            <wp:wrapNone/>
+            <wp:docPr id="214" name="Kép 214"/>
+            <wp:cNvGraphicFramePr>
+              <a:graphicFrameLocks xmlns:a="http://schemas.openxmlformats.org/drawingml/2006/main" noChangeAspect="1"/>
+            </wp:cNvGraphicFramePr>
+            <a:graphic xmlns:a="http://schemas.openxmlformats.org/drawingml/2006/main">
+              <a:graphicData uri="http://schemas.openxmlformats.org/drawingml/2006/picture">
+                <pic:pic xmlns:pic="http://schemas.openxmlformats.org/drawingml/2006/picture">
+                  <pic:nvPicPr>
+                    <pic:cNvPr id="214" name="background1.png"/>
+                    <pic:cNvPicPr/>
+                  </pic:nvPicPr>
+                  <pic:blipFill>
+                    <a:blip r:embed="rId6">
+                      <a:extLst>
+                        <a:ext uri="{28A0092B-C50C-407E-A947-70E740481C1C}">
+                          <a14:useLocalDpi xmlns:a14="http://schemas.microsoft.com/office/drawing/2010/main" val="0"/>
+                        </a:ext>
+                      </a:extLst>
+                    </a:blip>
+                    <a:stretch>
+                      <a:fillRect/>
+                    </a:stretch>
+                  </pic:blipFill>
+                  <pic:spPr>
+                    <a:xfrm>
+                      <a:off x="0" y="0"/>
+                      <a:ext cx="10689198" cy="7532914"/>
+                    </a:xfrm>
+                    <a:prstGeom prst="rect">
+                      <a:avLst/>
+                    </a:prstGeom>
+                  </pic:spPr>
+                </pic:pic>
+              </a:graphicData>
+            </a:graphic>
+            <wp14:sizeRelH relativeFrom="page">
+              <wp14:pctWidth>0</wp14:pctWidth>
+            </wp14:sizeRelH>
+            <wp14:sizeRelV relativeFrom="page">
+              <wp14:pctHeight>0</wp14:pctHeight>
+            </wp14:sizeRelV>
+          </wp:anchor>
+        </w:drawing>
+      </w:r>
+    </w:p>
+    <w:p>
+      <w:pPr>
+        <w:tabs>
+          <w:tab w:val="left" w:pos="1320"/>
+        </w:tabs>
+        <w:jc w:val="center"/>
+        <w:rPr>
+          <w:rFonts w:ascii="Times New Roman" w:hAnsi="Times New Roman" w:cs="Times New Roman"/>
+          <w:sz w:val="32"/>
+          <w:szCs w:val="40"/>
+        </w:rPr>
+      </w:pPr>
+    </w:p>
+    <w:p>
+      <w:pPr>
+        <w:tabs>
+          <w:tab w:val="left" w:pos="1320"/>
+        </w:tabs>
+        <w:jc w:val="center"/>
+        <w:rPr>
+          <w:rFonts w:ascii="Times New Roman" w:hAnsi="Times New Roman" w:cs="Times New Roman"/>
+          <w:sz w:val="32"/>
+          <w:szCs w:val="40"/>
+        </w:rPr>
+      </w:pPr>
+    </w:p>
+    <w:p>
+      <w:pPr>
+        <w:tabs>
+          <w:tab w:val="left" w:pos="1320"/>
+        </w:tabs>
+        <w:jc w:val="center"/>
+        <w:rPr>
+          <w:rFonts w:ascii="Times New Roman" w:hAnsi="Times New Roman" w:cs="Times New Roman"/>
+          <w:sz w:val="32"/>
+          <w:szCs w:val="40"/>
+        </w:rPr>
+      </w:pPr>
+    </w:p>
+    <w:p>
+      <w:pPr>
+        <w:tabs>
+          <w:tab w:val="left" w:pos="1320"/>
+        </w:tabs>
+        <w:jc w:val="center"/>
+        <w:rPr>
+          <w:rFonts w:ascii="Times New Roman" w:hAnsi="Times New Roman" w:cs="Times New Roman"/>
+          <w:sz w:val="32"/>
+          <w:szCs w:val="40"/>
+        </w:rPr>
+      </w:pPr>
+    </w:p>
+    <w:p>
+      <w:pPr>
+        <w:tabs>
+          <w:tab w:val="left" w:pos="1320"/>
+        </w:tabs>
+        <w:jc w:val="center"/>
+        <w:rPr>
+          <w:rFonts w:ascii="Times New Roman" w:hAnsi="Times New Roman" w:cs="Times New Roman"/>
+          <w:sz w:val="32"/>
+          <w:szCs w:val="40"/>
+        </w:rPr>
+      </w:pPr>
+    </w:p>
+    <w:p>
+      <w:pPr>
+        <w:tabs>
+          <w:tab w:val="left" w:pos="1320"/>
+        </w:tabs>
+        <w:jc w:val="center"/>
+        <w:rPr>
+          <w:rFonts w:ascii="Times New Roman" w:hAnsi="Times New Roman" w:cs="Times New Roman"/>
+          <w:sz w:val="32"/>
+          <w:szCs w:val="40"/>
+        </w:rPr>
+      </w:pPr>
+    </w:p>
+    <w:p>
+      <w:pPr>
+        <w:tabs>
+          <w:tab w:val="left" w:pos="1320"/>
+        </w:tabs>
+        <w:jc w:val="center"/>
+        <w:rPr>
+          <w:rFonts w:ascii="Times New Roman" w:hAnsi="Times New Roman" w:cs="Times New Roman"/>
+          <w:sz w:val="32"/>
+          <w:szCs w:val="40"/>
+        </w:rPr>
+      </w:pPr>
+    </w:p>
+    <w:p>
+      <w:pPr>
+        <w:tabs>
+          <w:tab w:val="left" w:pos="1320"/>
+        </w:tabs>
+        <w:jc w:val="center"/>
+        <w:rPr>
+          <w:rFonts w:ascii="Times New Roman" w:hAnsi="Times New Roman" w:cs="Times New Roman"/>
+          <w:sz w:val="32"/>
+          <w:szCs w:val="40"/>
+        </w:rPr>
+      </w:pPr>
+    </w:p>
+    <w:p>
+      <w:pPr>
+        <w:tabs>
+          <w:tab w:val="left" w:pos="1320"/>
+        </w:tabs>
+        <w:jc w:val="center"/>
+        <w:rPr>
+          <w:rFonts w:ascii="Times New Roman" w:hAnsi="Times New Roman" w:cs="Times New Roman"/>
+          <w:sz w:val="32"/>
+          <w:szCs w:val="40"/>
+        </w:rPr>
+      </w:pPr>
+    </w:p>
+    <w:p>
+      <w:pPr>
+        <w:tabs>
+          <w:tab w:val="left" w:pos="1320"/>
+        </w:tabs>
+        <w:jc w:val="center"/>
+        <w:rPr>
+          <w:rFonts w:ascii="Times New Roman" w:hAnsi="Times New Roman" w:cs="Times New Roman"/>
+          <w:sz w:val="32"/>
+          <w:szCs w:val="40"/>
+        </w:rPr>
+      </w:pPr>
+    </w:p>
+    <w:p>
+      <w:pPr>
+        <w:tabs>
+          <w:tab w:val="left" w:pos="1320"/>
+        </w:tabs>
+        <w:jc w:val="center"/>
+        <w:rPr>
+          <w:rFonts w:ascii="Times New Roman" w:hAnsi="Times New Roman" w:cs="Times New Roman"/>
+          <w:sz w:val="32"/>
+          <w:szCs w:val="40"/>
+        </w:rPr>
+      </w:pPr>
+    </w:p>
+    <w:p>
+      <w:pPr>
+        <w:tabs>
+          <w:tab w:val="left" w:pos="1320"/>
+          <w:tab w:val="left" w:pos="13046"/>
+        </w:tabs>
+        <w:rPr>
+          <w:rFonts w:ascii="Times New Roman" w:hAnsi="Times New Roman" w:cs="Times New Roman"/>
+          <w:sz w:val="32"/>
+          <w:szCs w:val="40"/>
+        </w:rPr>
+      </w:pPr>
+      <w:r>
+        <w:rPr>
+          <w:rFonts w:ascii="Times New Roman" w:hAnsi="Times New Roman" w:cs="Times New Roman"/>
+          <w:sz w:val="32"/>
+          <w:szCs w:val="40"/>
+        </w:rPr>
+        <w:tab/>
+      </w:r>
+    </w:p>
+    <w:p>
+      <w:pPr>
+        <w:tabs>
+          <w:tab w:val="left" w:pos="1320"/>
+        </w:tabs>
+        <w:jc w:val="center"/>
+        <w:rPr>
+          <w:rFonts w:ascii="Times New Roman" w:hAnsi="Times New Roman" w:cs="Times New Roman"/>
+          <w:b/>
+          <w:sz w:val="32"/>
+          <w:szCs w:val="40"/>
+        </w:rPr>
+      </w:pPr>
+    </w:p>
+    <w:p>
+      <w:pPr>
+        <w:tabs>
+          <w:tab w:val="left" w:pos="1320"/>
+        </w:tabs>
+        <w:jc w:val="center"/>
+        <w:rPr>
+          <w:rFonts w:ascii="Times New Roman" w:hAnsi="Times New Roman" w:cs="Times New Roman"/>
+          <w:b/>
+          <w:sz w:val="32"/>
+          <w:szCs w:val="40"/>
+        </w:rPr>
+      </w:pPr>
+    </w:p>
+    <w:p>
+      <w:pPr>
+        <w:tabs>
+          <w:tab w:val="left" w:pos="1320"/>
+        </w:tabs>
+        <w:jc w:val="center"/>
+        <w:rPr>
+          <w:rFonts w:ascii="Times New Roman" w:hAnsi="Times New Roman" w:cs="Times New Roman"/>
+          <w:b/>
+          <w:sz w:val="32"/>
+          <w:szCs w:val="40"/>
+        </w:rPr>
+      </w:pPr>
+      <w:r>
+        <w:rPr>
+          <w:rFonts w:ascii="Times New Roman" w:hAnsi="Times New Roman" w:cs="Times New Roman"/>
+          <w:b/>
+          <w:noProof/>
+          <w:sz w:val="32"/>
+          <w:szCs w:val="40"/>
+          <w:lang w:eastAsia="hu-HU"/>
+        </w:rPr>
+        <w:lastRenderedPageBreak/>
+        <w:drawing>
+          <wp:anchor distT="0" distB="0" distL="114300" distR="114300" simplePos="0" relativeHeight="251744256" behindDoc="0" locked="0" layoutInCell="1" allowOverlap="1">
+            <wp:simplePos x="0" y="0"/>
+            <wp:positionH relativeFrom="margin">
+              <wp:align>left</wp:align>
+            </wp:positionH>
+            <wp:positionV relativeFrom="paragraph">
+              <wp:posOffset>-7892</wp:posOffset>
+            </wp:positionV>
+            <wp:extent cx="8544897" cy="6174350"/>
+            <wp:effectExtent l="0" t="0" r="8890" b="0"/>
+            <wp:wrapNone/>
+            <wp:docPr id="218" name="Kép 218"/>
+            <wp:cNvGraphicFramePr>
+              <a:graphicFrameLocks xmlns:a="http://schemas.openxmlformats.org/drawingml/2006/main" noChangeAspect="1"/>
+            </wp:cNvGraphicFramePr>
+            <a:graphic xmlns:a="http://schemas.openxmlformats.org/drawingml/2006/main">
+              <a:graphicData uri="http://schemas.openxmlformats.org/drawingml/2006/picture">
+                <pic:pic xmlns:pic="http://schemas.openxmlformats.org/drawingml/2006/picture">
+                  <pic:nvPicPr>
+                    <pic:cNvPr id="0" name="Picture 3"/>
+                    <pic:cNvPicPr>
+                      <a:picLocks noChangeAspect="1" noChangeArrowheads="1"/>
+                    </pic:cNvPicPr>
+                  </pic:nvPicPr>
+                  <pic:blipFill>
+                    <a:blip r:embed="rId26">
+                      <a:extLst>
+                        <a:ext uri="{28A0092B-C50C-407E-A947-70E740481C1C}">
+                          <a14:useLocalDpi xmlns:a14="http://schemas.microsoft.com/office/drawing/2010/main" val="0"/>
+                        </a:ext>
+                      </a:extLst>
+                    </a:blip>
+                    <a:srcRect/>
+                    <a:stretch>
+                      <a:fillRect/>
+                    </a:stretch>
+                  </pic:blipFill>
+                  <pic:spPr bwMode="auto">
+                    <a:xfrm>
+                      <a:off x="0" y="0"/>
+                      <a:ext cx="8544897" cy="6174350"/>
+                    </a:xfrm>
+                    <a:prstGeom prst="rect">
+                      <a:avLst/>
+                    </a:prstGeom>
+                    <a:noFill/>
+                  </pic:spPr>
+                </pic:pic>
+              </a:graphicData>
+            </a:graphic>
+            <wp14:sizeRelH relativeFrom="page">
+              <wp14:pctWidth>0</wp14:pctWidth>
+            </wp14:sizeRelH>
+            <wp14:sizeRelV relativeFrom="page">
+              <wp14:pctHeight>0</wp14:pctHeight>
+            </wp14:sizeRelV>
+          </wp:anchor>
+        </w:drawing>
+      </w:r>
       <w:r>
         <w:rPr>
           <w:noProof/>
@@ -7563,7 +8317,6 @@
           <w:szCs w:val="40"/>
           <w:lang w:eastAsia="hu-HU"/>
         </w:rPr>
-        <w:lastRenderedPageBreak/>
         <w:drawing>
           <wp:anchor distT="0" distB="0" distL="114300" distR="114300" simplePos="0" relativeHeight="251711488" behindDoc="1" locked="0" layoutInCell="1" allowOverlap="1" wp14:anchorId="4813C343" wp14:editId="3936C538">
             <wp:simplePos x="0" y="0"/>
@@ -7571,10 +8324,10 @@
               <wp:align>right</wp:align>
             </wp:positionH>
             <wp:positionV relativeFrom="paragraph">
-              <wp:posOffset>-894715</wp:posOffset>
+              <wp:posOffset>-910681</wp:posOffset>
             </wp:positionV>
-            <wp:extent cx="10689580" cy="7536180"/>
-            <wp:effectExtent l="0" t="0" r="0" b="7620"/>
+            <wp:extent cx="10688955" cy="7565572"/>
+            <wp:effectExtent l="0" t="0" r="0" b="0"/>
             <wp:wrapNone/>
             <wp:docPr id="201" name="Kép 201"/>
             <wp:cNvGraphicFramePr>
@@ -7602,7 +8355,7 @@
                   <pic:spPr>
                     <a:xfrm>
                       <a:off x="0" y="0"/>
-                      <a:ext cx="10689580" cy="7536180"/>
+                      <a:ext cx="10688955" cy="7565572"/>
                     </a:xfrm>
                     <a:prstGeom prst="rect">
                       <a:avLst/>
@@ -7620,6 +8373,297 @@
           </wp:anchor>
         </w:drawing>
       </w:r>
+    </w:p>
+    <w:p>
+      <w:pPr>
+        <w:tabs>
+          <w:tab w:val="left" w:pos="1320"/>
+        </w:tabs>
+        <w:jc w:val="center"/>
+        <w:rPr>
+          <w:rFonts w:ascii="Times New Roman" w:hAnsi="Times New Roman" w:cs="Times New Roman"/>
+          <w:b/>
+          <w:sz w:val="32"/>
+          <w:szCs w:val="40"/>
+        </w:rPr>
+      </w:pPr>
+    </w:p>
+    <w:p>
+      <w:pPr>
+        <w:tabs>
+          <w:tab w:val="left" w:pos="1320"/>
+        </w:tabs>
+        <w:jc w:val="center"/>
+        <w:rPr>
+          <w:rFonts w:ascii="Times New Roman" w:hAnsi="Times New Roman" w:cs="Times New Roman"/>
+          <w:b/>
+          <w:sz w:val="32"/>
+          <w:szCs w:val="40"/>
+        </w:rPr>
+      </w:pPr>
+    </w:p>
+    <w:p>
+      <w:pPr>
+        <w:tabs>
+          <w:tab w:val="left" w:pos="1320"/>
+        </w:tabs>
+        <w:jc w:val="center"/>
+        <w:rPr>
+          <w:rFonts w:ascii="Times New Roman" w:hAnsi="Times New Roman" w:cs="Times New Roman"/>
+          <w:b/>
+          <w:sz w:val="32"/>
+          <w:szCs w:val="40"/>
+        </w:rPr>
+      </w:pPr>
+    </w:p>
+    <w:p>
+      <w:pPr>
+        <w:tabs>
+          <w:tab w:val="left" w:pos="1320"/>
+        </w:tabs>
+        <w:jc w:val="center"/>
+        <w:rPr>
+          <w:rFonts w:ascii="Times New Roman" w:hAnsi="Times New Roman" w:cs="Times New Roman"/>
+          <w:b/>
+          <w:sz w:val="32"/>
+          <w:szCs w:val="40"/>
+        </w:rPr>
+      </w:pPr>
+    </w:p>
+    <w:p>
+      <w:pPr>
+        <w:tabs>
+          <w:tab w:val="left" w:pos="1320"/>
+        </w:tabs>
+        <w:jc w:val="center"/>
+        <w:rPr>
+          <w:rFonts w:ascii="Times New Roman" w:hAnsi="Times New Roman" w:cs="Times New Roman"/>
+          <w:b/>
+          <w:sz w:val="32"/>
+          <w:szCs w:val="40"/>
+        </w:rPr>
+      </w:pPr>
+    </w:p>
+    <w:p>
+      <w:pPr>
+        <w:tabs>
+          <w:tab w:val="left" w:pos="1320"/>
+        </w:tabs>
+        <w:jc w:val="center"/>
+        <w:rPr>
+          <w:rFonts w:ascii="Times New Roman" w:hAnsi="Times New Roman" w:cs="Times New Roman"/>
+          <w:b/>
+          <w:sz w:val="32"/>
+          <w:szCs w:val="40"/>
+        </w:rPr>
+      </w:pPr>
+    </w:p>
+    <w:p>
+      <w:pPr>
+        <w:tabs>
+          <w:tab w:val="left" w:pos="1320"/>
+        </w:tabs>
+        <w:jc w:val="center"/>
+        <w:rPr>
+          <w:rFonts w:ascii="Times New Roman" w:hAnsi="Times New Roman" w:cs="Times New Roman"/>
+          <w:b/>
+          <w:sz w:val="32"/>
+          <w:szCs w:val="40"/>
+        </w:rPr>
+      </w:pPr>
+    </w:p>
+    <w:p>
+      <w:pPr>
+        <w:tabs>
+          <w:tab w:val="left" w:pos="1320"/>
+        </w:tabs>
+        <w:jc w:val="center"/>
+        <w:rPr>
+          <w:rFonts w:ascii="Times New Roman" w:hAnsi="Times New Roman" w:cs="Times New Roman"/>
+          <w:b/>
+          <w:sz w:val="32"/>
+          <w:szCs w:val="40"/>
+        </w:rPr>
+      </w:pPr>
+    </w:p>
+    <w:p>
+      <w:pPr>
+        <w:tabs>
+          <w:tab w:val="left" w:pos="1320"/>
+        </w:tabs>
+        <w:jc w:val="center"/>
+        <w:rPr>
+          <w:rFonts w:ascii="Times New Roman" w:hAnsi="Times New Roman" w:cs="Times New Roman"/>
+          <w:b/>
+          <w:sz w:val="32"/>
+          <w:szCs w:val="40"/>
+        </w:rPr>
+      </w:pPr>
+    </w:p>
+    <w:p>
+      <w:pPr>
+        <w:tabs>
+          <w:tab w:val="left" w:pos="1320"/>
+        </w:tabs>
+        <w:jc w:val="center"/>
+        <w:rPr>
+          <w:rFonts w:ascii="Times New Roman" w:hAnsi="Times New Roman" w:cs="Times New Roman"/>
+          <w:b/>
+          <w:sz w:val="32"/>
+          <w:szCs w:val="40"/>
+        </w:rPr>
+      </w:pPr>
+    </w:p>
+    <w:p>
+      <w:pPr>
+        <w:tabs>
+          <w:tab w:val="left" w:pos="1320"/>
+        </w:tabs>
+        <w:jc w:val="center"/>
+        <w:rPr>
+          <w:rFonts w:ascii="Times New Roman" w:hAnsi="Times New Roman" w:cs="Times New Roman"/>
+          <w:b/>
+          <w:sz w:val="32"/>
+          <w:szCs w:val="40"/>
+        </w:rPr>
+      </w:pPr>
+    </w:p>
+    <w:p>
+      <w:pPr>
+        <w:tabs>
+          <w:tab w:val="left" w:pos="1320"/>
+        </w:tabs>
+        <w:jc w:val="center"/>
+        <w:rPr>
+          <w:rFonts w:ascii="Times New Roman" w:hAnsi="Times New Roman" w:cs="Times New Roman"/>
+          <w:b/>
+          <w:sz w:val="32"/>
+          <w:szCs w:val="40"/>
+        </w:rPr>
+      </w:pPr>
+    </w:p>
+    <w:p>
+      <w:pPr>
+        <w:tabs>
+          <w:tab w:val="left" w:pos="1320"/>
+        </w:tabs>
+        <w:jc w:val="center"/>
+        <w:rPr>
+          <w:rFonts w:ascii="Times New Roman" w:hAnsi="Times New Roman" w:cs="Times New Roman"/>
+          <w:b/>
+          <w:sz w:val="32"/>
+          <w:szCs w:val="40"/>
+        </w:rPr>
+      </w:pPr>
+    </w:p>
+    <w:p>
+      <w:pPr>
+        <w:tabs>
+          <w:tab w:val="left" w:pos="1320"/>
+        </w:tabs>
+        <w:jc w:val="center"/>
+        <w:rPr>
+          <w:rFonts w:ascii="Times New Roman" w:hAnsi="Times New Roman" w:cs="Times New Roman"/>
+          <w:b/>
+          <w:sz w:val="32"/>
+          <w:szCs w:val="40"/>
+        </w:rPr>
+      </w:pPr>
+    </w:p>
+    <w:p>
+      <w:pPr>
+        <w:tabs>
+          <w:tab w:val="left" w:pos="1320"/>
+        </w:tabs>
+        <w:jc w:val="center"/>
+        <w:rPr>
+          <w:rFonts w:ascii="Times New Roman" w:hAnsi="Times New Roman" w:cs="Times New Roman"/>
+          <w:b/>
+          <w:sz w:val="32"/>
+          <w:szCs w:val="40"/>
+        </w:rPr>
+      </w:pPr>
+      <w:bookmarkStart w:id="0" w:name="_GoBack"/>
+      <w:bookmarkEnd w:id="0"/>
+      <w:r>
+        <w:rPr>
+          <w:rFonts w:ascii="Times New Roman" w:hAnsi="Times New Roman" w:cs="Times New Roman"/>
+          <w:noProof/>
+          <w:sz w:val="32"/>
+          <w:szCs w:val="40"/>
+          <w:lang w:eastAsia="hu-HU"/>
+        </w:rPr>
+        <w:lastRenderedPageBreak/>
+        <w:drawing>
+          <wp:anchor distT="0" distB="0" distL="114300" distR="114300" simplePos="0" relativeHeight="251745280" behindDoc="1" locked="0" layoutInCell="1" allowOverlap="1">
+            <wp:simplePos x="0" y="0"/>
+            <wp:positionH relativeFrom="page">
+              <wp:posOffset>0</wp:posOffset>
+            </wp:positionH>
+            <wp:positionV relativeFrom="paragraph">
+              <wp:posOffset>-943338</wp:posOffset>
+            </wp:positionV>
+            <wp:extent cx="10688779" cy="7576185"/>
+            <wp:effectExtent l="0" t="0" r="0" b="5715"/>
+            <wp:wrapNone/>
+            <wp:docPr id="219" name="Kép 219"/>
+            <wp:cNvGraphicFramePr>
+              <a:graphicFrameLocks xmlns:a="http://schemas.openxmlformats.org/drawingml/2006/main" noChangeAspect="1"/>
+            </wp:cNvGraphicFramePr>
+            <a:graphic xmlns:a="http://schemas.openxmlformats.org/drawingml/2006/main">
+              <a:graphicData uri="http://schemas.openxmlformats.org/drawingml/2006/picture">
+                <pic:pic xmlns:pic="http://schemas.openxmlformats.org/drawingml/2006/picture">
+                  <pic:nvPicPr>
+                    <pic:cNvPr id="219" name="background1.png"/>
+                    <pic:cNvPicPr/>
+                  </pic:nvPicPr>
+                  <pic:blipFill>
+                    <a:blip r:embed="rId6">
+                      <a:extLst>
+                        <a:ext uri="{28A0092B-C50C-407E-A947-70E740481C1C}">
+                          <a14:useLocalDpi xmlns:a14="http://schemas.microsoft.com/office/drawing/2010/main" val="0"/>
+                        </a:ext>
+                      </a:extLst>
+                    </a:blip>
+                    <a:stretch>
+                      <a:fillRect/>
+                    </a:stretch>
+                  </pic:blipFill>
+                  <pic:spPr>
+                    <a:xfrm>
+                      <a:off x="0" y="0"/>
+                      <a:ext cx="10690394" cy="7577330"/>
+                    </a:xfrm>
+                    <a:prstGeom prst="rect">
+                      <a:avLst/>
+                    </a:prstGeom>
+                  </pic:spPr>
+                </pic:pic>
+              </a:graphicData>
+            </a:graphic>
+            <wp14:sizeRelH relativeFrom="page">
+              <wp14:pctWidth>0</wp14:pctWidth>
+            </wp14:sizeRelH>
+            <wp14:sizeRelV relativeFrom="page">
+              <wp14:pctHeight>0</wp14:pctHeight>
+            </wp14:sizeRelV>
+          </wp:anchor>
+        </w:drawing>
+      </w:r>
+    </w:p>
+    <w:p>
+      <w:pPr>
+        <w:tabs>
+          <w:tab w:val="left" w:pos="1320"/>
+        </w:tabs>
+        <w:jc w:val="center"/>
+        <w:rPr>
+          <w:rFonts w:ascii="Times New Roman" w:hAnsi="Times New Roman" w:cs="Times New Roman"/>
+          <w:b/>
+          <w:sz w:val="32"/>
+          <w:szCs w:val="40"/>
+        </w:rPr>
+      </w:pPr>
     </w:p>
     <w:p>
       <w:pPr>
@@ -7704,7 +8748,7 @@
                     </pic:cNvPicPr>
                   </pic:nvPicPr>
                   <pic:blipFill>
-                    <a:blip r:embed="rId24" cstate="print">
+                    <a:blip r:embed="rId27" cstate="print">
                       <a:extLst>
                         <a:ext uri="{28A0092B-C50C-407E-A947-70E740481C1C}">
                           <a14:useLocalDpi xmlns:a14="http://schemas.microsoft.com/office/drawing/2010/main" val="0"/>
@@ -7796,7 +8840,7 @@
                     </pic:cNvPicPr>
                   </pic:nvPicPr>
                   <pic:blipFill>
-                    <a:blip r:embed="rId25" cstate="print">
+                    <a:blip r:embed="rId28" cstate="print">
                       <a:extLst>
                         <a:ext uri="{28A0092B-C50C-407E-A947-70E740481C1C}">
                           <a14:useLocalDpi xmlns:a14="http://schemas.microsoft.com/office/drawing/2010/main" val="0"/>
@@ -7935,7 +8979,7 @@
                     </pic:cNvPicPr>
                   </pic:nvPicPr>
                   <pic:blipFill>
-                    <a:blip r:embed="rId26" cstate="print">
+                    <a:blip r:embed="rId29" cstate="print">
                       <a:extLst>
                         <a:ext uri="{28A0092B-C50C-407E-A947-70E740481C1C}">
                           <a14:useLocalDpi xmlns:a14="http://schemas.microsoft.com/office/drawing/2010/main" val="0"/>
@@ -8101,6 +9145,7 @@
         <w:jc w:val="center"/>
         <w:rPr>
           <w:rFonts w:ascii="Times New Roman" w:hAnsi="Times New Roman" w:cs="Times New Roman"/>
+          <w:b/>
           <w:sz w:val="32"/>
           <w:szCs w:val="40"/>
         </w:rPr>
@@ -9045,7 +10090,7 @@
                     </pic:cNvPicPr>
                   </pic:nvPicPr>
                   <pic:blipFill>
-                    <a:blip r:embed="rId27" cstate="print">
+                    <a:blip r:embed="rId30" cstate="print">
                       <a:extLst>
                         <a:ext uri="{28A0092B-C50C-407E-A947-70E740481C1C}">
                           <a14:useLocalDpi xmlns:a14="http://schemas.microsoft.com/office/drawing/2010/main" val="0"/>
@@ -10723,7 +11768,6 @@
   <w:style w:type="character" w:default="1" w:styleId="Bekezdsalapbettpusa">
     <w:name w:val="Default Paragraph Font"/>
     <w:uiPriority w:val="1"/>
-    <w:semiHidden/>
     <w:unhideWhenUsed/>
   </w:style>
   <w:style w:type="table" w:default="1" w:styleId="Normltblzat">
@@ -11563,7 +12607,7 @@
 </file>
 
 <file path=customXml/itemProps1.xml><?xml version="1.0" encoding="utf-8"?>
-<ds:datastoreItem xmlns:ds="http://schemas.openxmlformats.org/officeDocument/2006/customXml" ds:itemID="{68AD5F99-8E9A-4712-A7E9-9CEBA701C22D}">
+<ds:datastoreItem xmlns:ds="http://schemas.openxmlformats.org/officeDocument/2006/customXml" ds:itemID="{653BB56C-3CA9-4C1C-B2A0-F609FC005333}">
   <ds:schemaRefs>
     <ds:schemaRef ds:uri="http://schemas.openxmlformats.org/officeDocument/2006/bibliography"/>
   </ds:schemaRefs>

</xml_diff>

<commit_message>
eszköz csere a dokumentációban
</commit_message>
<xml_diff>
--- a/Projekt_dokumentacio.docx
+++ b/Projekt_dokumentacio.docx
@@ -2036,6 +2036,7 @@
                 <w:lang w:eastAsia="hu-HU"/>
               </w:rPr>
             </w:pPr>
+            <w:bookmarkStart w:id="0" w:name="_GoBack"/>
             <w:r>
               <w:rPr>
                 <w:b/>
@@ -2101,6 +2102,7 @@
                 </wp:anchor>
               </w:drawing>
             </w:r>
+            <w:bookmarkEnd w:id="0"/>
             <w:r>
               <w:rPr>
                 <w:rFonts w:ascii="Times New Roman" w:eastAsia="Times New Roman" w:hAnsi="Times New Roman" w:cs="Times New Roman"/>
@@ -2206,43 +2208,7 @@
                 <w:szCs w:val="24"/>
                 <w:lang w:eastAsia="hu-HU"/>
               </w:rPr>
-              <w:t>ASA5506-K9</w:t>
-            </w:r>
-            <w:r>
-              <w:rPr>
-                <w:rFonts w:ascii="Times New Roman" w:eastAsia="Times New Roman" w:hAnsi="Times New Roman" w:cs="Times New Roman"/>
-                <w:b/>
-                <w:bCs/>
-                <w:sz w:val="28"/>
-                <w:szCs w:val="24"/>
-                <w:lang w:eastAsia="hu-HU"/>
-              </w:rPr>
-              <w:t xml:space="preserve"> Tűzfal (1 db)</w:t>
-            </w:r>
-          </w:p>
-          <w:p>
-            <w:pPr>
-              <w:spacing w:before="100" w:beforeAutospacing="1" w:after="360"/>
-              <w:jc w:val="center"/>
-              <w:rPr>
-                <w:rFonts w:ascii="Times New Roman" w:eastAsia="Times New Roman" w:hAnsi="Times New Roman" w:cs="Times New Roman"/>
-                <w:b/>
-                <w:bCs/>
-                <w:sz w:val="28"/>
-                <w:szCs w:val="24"/>
-                <w:lang w:eastAsia="hu-HU"/>
-              </w:rPr>
-            </w:pPr>
-            <w:r>
-              <w:rPr>
-                <w:rFonts w:ascii="Times New Roman" w:eastAsia="Times New Roman" w:hAnsi="Times New Roman" w:cs="Times New Roman"/>
-                <w:b/>
-                <w:bCs/>
-                <w:sz w:val="28"/>
-                <w:szCs w:val="24"/>
-                <w:lang w:eastAsia="hu-HU"/>
-              </w:rPr>
-              <w:t xml:space="preserve"> 484 000 Ft</w:t>
+              <w:t>-------</w:t>
             </w:r>
           </w:p>
         </w:tc>
@@ -2913,7 +2879,18 @@
           <w:szCs w:val="24"/>
           <w:lang w:eastAsia="hu-HU"/>
         </w:rPr>
-        <w:t>24 213 000 Ft</w:t>
+        <w:t>23 729 000</w:t>
+      </w:r>
+      <w:r>
+        <w:rPr>
+          <w:rFonts w:ascii="Times New Roman" w:eastAsia="Times New Roman" w:hAnsi="Times New Roman" w:cs="Times New Roman"/>
+          <w:b/>
+          <w:bCs/>
+          <w:sz w:val="40"/>
+          <w:szCs w:val="24"/>
+          <w:lang w:eastAsia="hu-HU"/>
+        </w:rPr>
+        <w:t>Ft</w:t>
       </w:r>
     </w:p>
     <w:p>
@@ -7550,8 +7527,10 @@
         <w:rPr>
           <w:rFonts w:ascii="Times New Roman" w:hAnsi="Times New Roman" w:cs="Times New Roman"/>
           <w:b/>
-          <w:sz w:val="32"/>
-          <w:szCs w:val="40"/>
+          <w:noProof/>
+          <w:sz w:val="32"/>
+          <w:szCs w:val="40"/>
+          <w:lang w:eastAsia="hu-HU"/>
         </w:rPr>
         <w:lastRenderedPageBreak/>
         <w:drawing>
@@ -7652,8 +7631,10 @@
         <w:rPr>
           <w:rFonts w:ascii="Times New Roman" w:hAnsi="Times New Roman" w:cs="Times New Roman"/>
           <w:b/>
-          <w:sz w:val="32"/>
-          <w:szCs w:val="40"/>
+          <w:noProof/>
+          <w:sz w:val="32"/>
+          <w:szCs w:val="40"/>
+          <w:lang w:eastAsia="hu-HU"/>
         </w:rPr>
         <w:drawing>
           <wp:anchor distT="0" distB="0" distL="114300" distR="114300" simplePos="0" relativeHeight="251742208" behindDoc="1" locked="0" layoutInCell="1" allowOverlap="1">
@@ -8583,8 +8564,6 @@
           <w:szCs w:val="40"/>
         </w:rPr>
       </w:pPr>
-      <w:bookmarkStart w:id="0" w:name="_GoBack"/>
-      <w:bookmarkEnd w:id="0"/>
       <w:r>
         <w:rPr>
           <w:rFonts w:ascii="Times New Roman" w:hAnsi="Times New Roman" w:cs="Times New Roman"/>
@@ -11768,6 +11747,7 @@
   <w:style w:type="character" w:default="1" w:styleId="Bekezdsalapbettpusa">
     <w:name w:val="Default Paragraph Font"/>
     <w:uiPriority w:val="1"/>
+    <w:semiHidden/>
     <w:unhideWhenUsed/>
   </w:style>
   <w:style w:type="table" w:default="1" w:styleId="Normltblzat">
@@ -12607,7 +12587,7 @@
 </file>
 
 <file path=customXml/itemProps1.xml><?xml version="1.0" encoding="utf-8"?>
-<ds:datastoreItem xmlns:ds="http://schemas.openxmlformats.org/officeDocument/2006/customXml" ds:itemID="{653BB56C-3CA9-4C1C-B2A0-F609FC005333}">
+<ds:datastoreItem xmlns:ds="http://schemas.openxmlformats.org/officeDocument/2006/customXml" ds:itemID="{1AE368DC-7227-4063-8931-FA0BD915C4B7}">
   <ds:schemaRefs>
     <ds:schemaRef ds:uri="http://schemas.openxmlformats.org/officeDocument/2006/bibliography"/>
   </ds:schemaRefs>

</xml_diff>